<commit_message>
calculated all the cubes
</commit_message>
<xml_diff>
--- a/descreteMath/termpaper1/Курсач.docx
+++ b/descreteMath/termpaper1/Курсач.docx
@@ -19700,13 +19700,17 @@
               <w:jc w:val="center"/>
               <w:rPr>
                 <w:rFonts w:cs="Times New Roman"/>
-                <w:szCs w:val="24"/>
-                <w:lang w:val="en-US"/>
-              </w:rPr>
-            </w:pPr>
-            <w:r>
-              <w:rPr>
-                <w:rFonts w:cs="Times New Roman"/>
+                <w:b/>
+                <w:bCs/>
+                <w:szCs w:val="24"/>
+                <w:lang w:val="en-US"/>
+              </w:rPr>
+            </w:pPr>
+            <w:r>
+              <w:rPr>
+                <w:rFonts w:cs="Times New Roman"/>
+                <w:b/>
+                <w:bCs/>
                 <w:szCs w:val="24"/>
                 <w:lang w:val="en-US"/>
               </w:rPr>
@@ -20198,6 +20202,14 @@
                 <w:lang w:val="en-US"/>
               </w:rPr>
             </w:pPr>
+            <w:r>
+              <w:rPr>
+                <w:rFonts w:cs="Times New Roman"/>
+                <w:szCs w:val="24"/>
+                <w:lang w:val="en-US"/>
+              </w:rPr>
+              <w:t>v</w:t>
+            </w:r>
           </w:p>
         </w:tc>
         <w:tc>
@@ -20274,13 +20286,17 @@
               <w:jc w:val="center"/>
               <w:rPr>
                 <w:rFonts w:cs="Times New Roman"/>
-                <w:szCs w:val="24"/>
-                <w:lang w:val="en-US"/>
-              </w:rPr>
-            </w:pPr>
-            <w:r>
-              <w:rPr>
-                <w:rFonts w:cs="Times New Roman"/>
+                <w:b/>
+                <w:bCs/>
+                <w:szCs w:val="24"/>
+                <w:lang w:val="en-US"/>
+              </w:rPr>
+            </w:pPr>
+            <w:r>
+              <w:rPr>
+                <w:rFonts w:cs="Times New Roman"/>
+                <w:b/>
+                <w:bCs/>
                 <w:szCs w:val="24"/>
                 <w:lang w:val="en-US"/>
               </w:rPr>
@@ -20384,13 +20400,17 @@
               <w:jc w:val="center"/>
               <w:rPr>
                 <w:rFonts w:cs="Times New Roman"/>
-                <w:szCs w:val="24"/>
-                <w:lang w:val="en-US"/>
-              </w:rPr>
-            </w:pPr>
-            <w:r>
-              <w:rPr>
-                <w:rFonts w:cs="Times New Roman"/>
+                <w:b/>
+                <w:bCs/>
+                <w:szCs w:val="24"/>
+                <w:lang w:val="en-US"/>
+              </w:rPr>
+            </w:pPr>
+            <w:r>
+              <w:rPr>
+                <w:rFonts w:cs="Times New Roman"/>
+                <w:b/>
+                <w:bCs/>
                 <w:szCs w:val="24"/>
                 <w:lang w:val="en-US"/>
               </w:rPr>
@@ -20492,13 +20512,17 @@
               <w:jc w:val="center"/>
               <w:rPr>
                 <w:rFonts w:cs="Times New Roman"/>
-                <w:szCs w:val="24"/>
-                <w:lang w:val="en-US"/>
-              </w:rPr>
-            </w:pPr>
-            <w:r>
-              <w:rPr>
-                <w:rFonts w:cs="Times New Roman"/>
+                <w:b/>
+                <w:bCs/>
+                <w:szCs w:val="24"/>
+                <w:lang w:val="en-US"/>
+              </w:rPr>
+            </w:pPr>
+            <w:r>
+              <w:rPr>
+                <w:rFonts w:cs="Times New Roman"/>
+                <w:b/>
+                <w:bCs/>
                 <w:szCs w:val="24"/>
                 <w:lang w:val="en-US"/>
               </w:rPr>
@@ -20600,13 +20624,17 @@
               <w:jc w:val="center"/>
               <w:rPr>
                 <w:rFonts w:cs="Times New Roman"/>
-                <w:szCs w:val="24"/>
-                <w:lang w:val="en-US"/>
-              </w:rPr>
-            </w:pPr>
-            <w:r>
-              <w:rPr>
-                <w:rFonts w:cs="Times New Roman"/>
+                <w:b/>
+                <w:bCs/>
+                <w:szCs w:val="24"/>
+                <w:lang w:val="en-US"/>
+              </w:rPr>
+            </w:pPr>
+            <w:r>
+              <w:rPr>
+                <w:rFonts w:cs="Times New Roman"/>
+                <w:b/>
+                <w:bCs/>
                 <w:szCs w:val="24"/>
                 <w:lang w:val="en-US"/>
               </w:rPr>
@@ -21416,13 +21444,17 @@
               <w:jc w:val="center"/>
               <w:rPr>
                 <w:rFonts w:cs="Times New Roman"/>
-                <w:szCs w:val="24"/>
-                <w:lang w:val="en-US"/>
-              </w:rPr>
-            </w:pPr>
-            <w:r>
-              <w:rPr>
-                <w:rFonts w:cs="Times New Roman"/>
+                <w:b/>
+                <w:bCs/>
+                <w:szCs w:val="24"/>
+                <w:lang w:val="en-US"/>
+              </w:rPr>
+            </w:pPr>
+            <w:r>
+              <w:rPr>
+                <w:rFonts w:cs="Times New Roman"/>
+                <w:b/>
+                <w:bCs/>
                 <w:szCs w:val="24"/>
                 <w:lang w:val="en-US"/>
               </w:rPr>
@@ -21558,6 +21590,14 @@
                 <w:lang w:val="en-US"/>
               </w:rPr>
             </w:pPr>
+            <w:r>
+              <w:rPr>
+                <w:rFonts w:cs="Times New Roman"/>
+                <w:szCs w:val="24"/>
+                <w:lang w:val="en-US"/>
+              </w:rPr>
+              <w:t>v</w:t>
+            </w:r>
           </w:p>
         </w:tc>
         <w:tc>
@@ -21665,6 +21705,14 @@
                 <w:lang w:val="en-US"/>
               </w:rPr>
             </w:pPr>
+            <w:r>
+              <w:rPr>
+                <w:rFonts w:cs="Times New Roman"/>
+                <w:szCs w:val="24"/>
+                <w:lang w:val="en-US"/>
+              </w:rPr>
+              <w:t>v</w:t>
+            </w:r>
           </w:p>
         </w:tc>
         <w:tc>
@@ -21700,22 +21748,20 @@
       <w:tblPr>
         <w:tblStyle w:val="a8"/>
         <w:tblpPr w:leftFromText="180" w:rightFromText="180" w:vertAnchor="text" w:horzAnchor="page" w:tblpX="6321" w:tblpY="332"/>
-        <w:tblW w:w="3256" w:type="dxa"/>
+        <w:tblW w:w="2694" w:type="dxa"/>
         <w:tblLayout w:type="fixed"/>
         <w:tblLook w:val="04A0" w:firstRow="1" w:lastRow="0" w:firstColumn="1" w:lastColumn="0" w:noHBand="0" w:noVBand="1"/>
       </w:tblPr>
       <w:tblGrid>
-        <w:gridCol w:w="562"/>
         <w:gridCol w:w="993"/>
-        <w:gridCol w:w="283"/>
-        <w:gridCol w:w="709"/>
-        <w:gridCol w:w="709"/>
+        <w:gridCol w:w="851"/>
+        <w:gridCol w:w="850"/>
       </w:tblGrid>
       <w:tr>
         <w:tc>
           <w:tcPr>
-            <w:tcW w:w="3256" w:type="dxa"/>
-            <w:gridSpan w:val="5"/>
+            <w:tcW w:w="2694" w:type="dxa"/>
+            <w:gridSpan w:val="3"/>
             <w:tcBorders>
               <w:bottom w:val="single" w:sz="4" w:space="0" w:color="auto"/>
             </w:tcBorders>
@@ -21762,117 +21808,70 @@
       <w:tr>
         <w:tc>
           <w:tcPr>
-            <w:tcW w:w="562" w:type="dxa"/>
-            <w:tcBorders>
-              <w:right w:val="nil"/>
+            <w:tcW w:w="993" w:type="dxa"/>
+            <w:tcBorders>
+              <w:left w:val="single" w:sz="4" w:space="0" w:color="auto"/>
+              <w:bottom w:val="nil"/>
+              <w:right w:val="single" w:sz="4" w:space="0" w:color="auto"/>
             </w:tcBorders>
             <w:vAlign w:val="center"/>
           </w:tcPr>
           <w:p>
             <w:pPr>
-              <w:rPr>
-                <w:rFonts w:cs="Times New Roman"/>
-                <w:szCs w:val="24"/>
-                <w:lang w:val="en-US"/>
-              </w:rPr>
-            </w:pPr>
-            <w:r>
-              <w:rPr>
-                <w:rFonts w:cs="Times New Roman"/>
-                <w:szCs w:val="24"/>
-                <w:lang w:val="en-US"/>
-              </w:rPr>
-              <w:t>1.</w:t>
-            </w:r>
-          </w:p>
-        </w:tc>
-        <w:tc>
-          <w:tcPr>
-            <w:tcW w:w="993" w:type="dxa"/>
-            <w:tcBorders>
-              <w:left w:val="nil"/>
-              <w:right w:val="single" w:sz="4" w:space="0" w:color="auto"/>
+              <w:jc w:val="center"/>
+              <w:rPr>
+                <w:rFonts w:cs="Times New Roman"/>
+                <w:b/>
+                <w:bCs/>
+                <w:szCs w:val="24"/>
+                <w:lang w:val="en-US"/>
+              </w:rPr>
+            </w:pPr>
+            <w:r>
+              <w:rPr>
+                <w:rFonts w:cs="Times New Roman"/>
+                <w:b/>
+                <w:bCs/>
+                <w:szCs w:val="24"/>
+                <w:lang w:val="en-US"/>
+              </w:rPr>
+              <w:t>10XX1</w:t>
+            </w:r>
+          </w:p>
+        </w:tc>
+        <w:tc>
+          <w:tcPr>
+            <w:tcW w:w="851" w:type="dxa"/>
+            <w:tcBorders>
+              <w:left w:val="single" w:sz="4" w:space="0" w:color="auto"/>
+              <w:bottom w:val="nil"/>
             </w:tcBorders>
             <w:vAlign w:val="center"/>
           </w:tcPr>
           <w:p>
             <w:pPr>
-              <w:jc w:val="center"/>
-              <w:rPr>
-                <w:rFonts w:cs="Times New Roman"/>
-                <w:szCs w:val="24"/>
-                <w:lang w:val="en-US"/>
-              </w:rPr>
-            </w:pPr>
-            <w:r>
-              <w:rPr>
-                <w:rFonts w:cs="Times New Roman"/>
-                <w:szCs w:val="24"/>
-                <w:lang w:val="en-US"/>
-              </w:rPr>
-              <w:t>10XX1</w:t>
-            </w:r>
-          </w:p>
-        </w:tc>
-        <w:tc>
-          <w:tcPr>
-            <w:tcW w:w="283" w:type="dxa"/>
+              <w:rPr>
+                <w:rFonts w:cs="Times New Roman"/>
+                <w:szCs w:val="24"/>
+                <w:lang w:val="en-US"/>
+              </w:rPr>
+            </w:pPr>
+            <w:r>
+              <w:rPr>
+                <w:rFonts w:cs="Times New Roman"/>
+                <w:szCs w:val="24"/>
+                <w:lang w:val="en-US"/>
+              </w:rPr>
+              <w:t>1-16</w:t>
+            </w:r>
+          </w:p>
+        </w:tc>
+        <w:tc>
+          <w:tcPr>
+            <w:tcW w:w="850" w:type="dxa"/>
             <w:tcBorders>
               <w:left w:val="single" w:sz="4" w:space="0" w:color="auto"/>
-              <w:right w:val="single" w:sz="4" w:space="0" w:color="auto"/>
-            </w:tcBorders>
-            <w:vAlign w:val="center"/>
-          </w:tcPr>
-          <w:p>
-            <w:pPr>
-              <w:jc w:val="center"/>
-              <w:rPr>
-                <w:rFonts w:cs="Times New Roman"/>
-                <w:szCs w:val="24"/>
-                <w:lang w:val="en-US"/>
-              </w:rPr>
-            </w:pPr>
-          </w:p>
-        </w:tc>
-        <w:tc>
-          <w:tcPr>
-            <w:tcW w:w="709" w:type="dxa"/>
-            <w:tcBorders>
-              <w:left w:val="single" w:sz="4" w:space="0" w:color="auto"/>
-            </w:tcBorders>
-            <w:vAlign w:val="center"/>
-          </w:tcPr>
-          <w:p>
-            <w:pPr>
-              <w:rPr>
-                <w:rFonts w:cs="Times New Roman"/>
-                <w:szCs w:val="24"/>
-                <w:lang w:val="en-US"/>
-              </w:rPr>
-            </w:pPr>
-            <w:r>
-              <w:rPr>
-                <w:rFonts w:cs="Times New Roman"/>
-                <w:szCs w:val="24"/>
-                <w:lang w:val="en-US"/>
-              </w:rPr>
-              <w:t>1-1</w:t>
-            </w:r>
-            <w:r>
-              <w:rPr>
-                <w:rFonts w:cs="Times New Roman"/>
-                <w:szCs w:val="24"/>
-                <w:lang w:val="en-US"/>
-              </w:rPr>
-              <w:t>6</w:t>
-            </w:r>
-          </w:p>
-        </w:tc>
-        <w:tc>
-          <w:tcPr>
-            <w:tcW w:w="709" w:type="dxa"/>
-            <w:tcBorders>
-              <w:left w:val="single" w:sz="4" w:space="0" w:color="auto"/>
+              <w:bottom w:val="nil"/>
             </w:tcBorders>
             <w:vAlign w:val="center"/>
           </w:tcPr>
@@ -21898,109 +21897,73 @@
       <w:tr>
         <w:tc>
           <w:tcPr>
-            <w:tcW w:w="562" w:type="dxa"/>
-            <w:tcBorders>
-              <w:right w:val="nil"/>
+            <w:tcW w:w="993" w:type="dxa"/>
+            <w:tcBorders>
+              <w:top w:val="nil"/>
+              <w:left w:val="single" w:sz="4" w:space="0" w:color="auto"/>
+              <w:bottom w:val="nil"/>
+              <w:right w:val="single" w:sz="4" w:space="0" w:color="auto"/>
             </w:tcBorders>
             <w:vAlign w:val="center"/>
           </w:tcPr>
           <w:p>
             <w:pPr>
-              <w:rPr>
-                <w:rFonts w:cs="Times New Roman"/>
-                <w:szCs w:val="24"/>
-                <w:lang w:val="en-US"/>
-              </w:rPr>
-            </w:pPr>
-            <w:r>
-              <w:rPr>
-                <w:rFonts w:cs="Times New Roman"/>
-                <w:szCs w:val="24"/>
-                <w:lang w:val="en-US"/>
-              </w:rPr>
-              <w:t>2.</w:t>
-            </w:r>
-          </w:p>
-        </w:tc>
-        <w:tc>
-          <w:tcPr>
-            <w:tcW w:w="993" w:type="dxa"/>
-            <w:tcBorders>
-              <w:left w:val="nil"/>
-              <w:right w:val="single" w:sz="4" w:space="0" w:color="auto"/>
+              <w:jc w:val="center"/>
+              <w:rPr>
+                <w:rFonts w:cs="Times New Roman"/>
+                <w:b/>
+                <w:bCs/>
+                <w:szCs w:val="24"/>
+                <w:lang w:val="en-US"/>
+              </w:rPr>
+            </w:pPr>
+            <w:r>
+              <w:rPr>
+                <w:rFonts w:cs="Times New Roman"/>
+                <w:b/>
+                <w:bCs/>
+                <w:szCs w:val="24"/>
+                <w:lang w:val="en-US"/>
+              </w:rPr>
+              <w:t>1XX01</w:t>
+            </w:r>
+          </w:p>
+        </w:tc>
+        <w:tc>
+          <w:tcPr>
+            <w:tcW w:w="851" w:type="dxa"/>
+            <w:tcBorders>
+              <w:top w:val="nil"/>
+              <w:left w:val="single" w:sz="4" w:space="0" w:color="auto"/>
+              <w:bottom w:val="nil"/>
             </w:tcBorders>
             <w:vAlign w:val="center"/>
           </w:tcPr>
           <w:p>
             <w:pPr>
-              <w:jc w:val="center"/>
-              <w:rPr>
-                <w:rFonts w:cs="Times New Roman"/>
-                <w:szCs w:val="24"/>
-                <w:lang w:val="en-US"/>
-              </w:rPr>
-            </w:pPr>
-            <w:r>
-              <w:rPr>
-                <w:rFonts w:cs="Times New Roman"/>
-                <w:szCs w:val="24"/>
-                <w:lang w:val="en-US"/>
-              </w:rPr>
-              <w:t>1XX01</w:t>
-            </w:r>
-          </w:p>
-        </w:tc>
-        <w:tc>
-          <w:tcPr>
-            <w:tcW w:w="283" w:type="dxa"/>
-            <w:tcBorders>
+              <w:rPr>
+                <w:rFonts w:cs="Times New Roman"/>
+                <w:szCs w:val="24"/>
+                <w:lang w:val="en-US"/>
+              </w:rPr>
+            </w:pPr>
+            <w:r>
+              <w:rPr>
+                <w:rFonts w:cs="Times New Roman"/>
+                <w:szCs w:val="24"/>
+                <w:lang w:val="en-US"/>
+              </w:rPr>
+              <w:t>2-19</w:t>
+            </w:r>
+          </w:p>
+        </w:tc>
+        <w:tc>
+          <w:tcPr>
+            <w:tcW w:w="850" w:type="dxa"/>
+            <w:tcBorders>
+              <w:top w:val="nil"/>
               <w:left w:val="single" w:sz="4" w:space="0" w:color="auto"/>
-              <w:right w:val="single" w:sz="4" w:space="0" w:color="auto"/>
-            </w:tcBorders>
-            <w:vAlign w:val="center"/>
-          </w:tcPr>
-          <w:p>
-            <w:pPr>
-              <w:jc w:val="center"/>
-              <w:rPr>
-                <w:rFonts w:cs="Times New Roman"/>
-                <w:szCs w:val="24"/>
-                <w:lang w:val="en-US"/>
-              </w:rPr>
-            </w:pPr>
-          </w:p>
-        </w:tc>
-        <w:tc>
-          <w:tcPr>
-            <w:tcW w:w="709" w:type="dxa"/>
-            <w:tcBorders>
-              <w:left w:val="single" w:sz="4" w:space="0" w:color="auto"/>
-            </w:tcBorders>
-            <w:vAlign w:val="center"/>
-          </w:tcPr>
-          <w:p>
-            <w:pPr>
-              <w:rPr>
-                <w:rFonts w:cs="Times New Roman"/>
-                <w:szCs w:val="24"/>
-                <w:lang w:val="en-US"/>
-              </w:rPr>
-            </w:pPr>
-            <w:r>
-              <w:rPr>
-                <w:rFonts w:cs="Times New Roman"/>
-                <w:szCs w:val="24"/>
-                <w:lang w:val="en-US"/>
-              </w:rPr>
-              <w:t>2-19</w:t>
-            </w:r>
-          </w:p>
-        </w:tc>
-        <w:tc>
-          <w:tcPr>
-            <w:tcW w:w="709" w:type="dxa"/>
-            <w:tcBorders>
-              <w:left w:val="single" w:sz="4" w:space="0" w:color="auto"/>
+              <w:bottom w:val="nil"/>
             </w:tcBorders>
             <w:vAlign w:val="center"/>
           </w:tcPr>
@@ -22026,109 +21989,73 @@
       <w:tr>
         <w:tc>
           <w:tcPr>
-            <w:tcW w:w="562" w:type="dxa"/>
-            <w:tcBorders>
-              <w:right w:val="nil"/>
+            <w:tcW w:w="993" w:type="dxa"/>
+            <w:tcBorders>
+              <w:top w:val="nil"/>
+              <w:left w:val="single" w:sz="4" w:space="0" w:color="auto"/>
+              <w:bottom w:val="nil"/>
+              <w:right w:val="single" w:sz="4" w:space="0" w:color="auto"/>
             </w:tcBorders>
             <w:vAlign w:val="center"/>
           </w:tcPr>
           <w:p>
             <w:pPr>
-              <w:rPr>
-                <w:rFonts w:cs="Times New Roman"/>
-                <w:szCs w:val="24"/>
-                <w:lang w:val="en-US"/>
-              </w:rPr>
-            </w:pPr>
-            <w:r>
-              <w:rPr>
-                <w:rFonts w:cs="Times New Roman"/>
-                <w:szCs w:val="24"/>
-                <w:lang w:val="en-US"/>
-              </w:rPr>
-              <w:t>3.</w:t>
-            </w:r>
-          </w:p>
-        </w:tc>
-        <w:tc>
-          <w:tcPr>
-            <w:tcW w:w="993" w:type="dxa"/>
-            <w:tcBorders>
-              <w:left w:val="nil"/>
-              <w:right w:val="single" w:sz="4" w:space="0" w:color="auto"/>
+              <w:jc w:val="center"/>
+              <w:rPr>
+                <w:rFonts w:cs="Times New Roman"/>
+                <w:b/>
+                <w:bCs/>
+                <w:szCs w:val="24"/>
+                <w:lang w:val="en-US"/>
+              </w:rPr>
+            </w:pPr>
+            <w:r>
+              <w:rPr>
+                <w:rFonts w:cs="Times New Roman"/>
+                <w:b/>
+                <w:bCs/>
+                <w:szCs w:val="24"/>
+                <w:lang w:val="en-US"/>
+              </w:rPr>
+              <w:t>10X1X</w:t>
+            </w:r>
+          </w:p>
+        </w:tc>
+        <w:tc>
+          <w:tcPr>
+            <w:tcW w:w="851" w:type="dxa"/>
+            <w:tcBorders>
+              <w:top w:val="nil"/>
+              <w:left w:val="single" w:sz="4" w:space="0" w:color="auto"/>
+              <w:bottom w:val="nil"/>
             </w:tcBorders>
             <w:vAlign w:val="center"/>
           </w:tcPr>
           <w:p>
             <w:pPr>
-              <w:jc w:val="center"/>
-              <w:rPr>
-                <w:rFonts w:cs="Times New Roman"/>
-                <w:szCs w:val="24"/>
-                <w:lang w:val="en-US"/>
-              </w:rPr>
-            </w:pPr>
-            <w:r>
-              <w:rPr>
-                <w:rFonts w:cs="Times New Roman"/>
-                <w:szCs w:val="24"/>
-                <w:lang w:val="en-US"/>
-              </w:rPr>
-              <w:t>10X1X</w:t>
-            </w:r>
-          </w:p>
-        </w:tc>
-        <w:tc>
-          <w:tcPr>
-            <w:tcW w:w="283" w:type="dxa"/>
-            <w:tcBorders>
+              <w:rPr>
+                <w:rFonts w:cs="Times New Roman"/>
+                <w:szCs w:val="24"/>
+                <w:lang w:val="en-US"/>
+              </w:rPr>
+            </w:pPr>
+            <w:r>
+              <w:rPr>
+                <w:rFonts w:cs="Times New Roman"/>
+                <w:szCs w:val="24"/>
+                <w:lang w:val="en-US"/>
+              </w:rPr>
+              <w:t>4-18</w:t>
+            </w:r>
+          </w:p>
+        </w:tc>
+        <w:tc>
+          <w:tcPr>
+            <w:tcW w:w="850" w:type="dxa"/>
+            <w:tcBorders>
+              <w:top w:val="nil"/>
               <w:left w:val="single" w:sz="4" w:space="0" w:color="auto"/>
-              <w:right w:val="single" w:sz="4" w:space="0" w:color="auto"/>
-            </w:tcBorders>
-            <w:vAlign w:val="center"/>
-          </w:tcPr>
-          <w:p>
-            <w:pPr>
-              <w:jc w:val="center"/>
-              <w:rPr>
-                <w:rFonts w:cs="Times New Roman"/>
-                <w:szCs w:val="24"/>
-                <w:lang w:val="en-US"/>
-              </w:rPr>
-            </w:pPr>
-          </w:p>
-        </w:tc>
-        <w:tc>
-          <w:tcPr>
-            <w:tcW w:w="709" w:type="dxa"/>
-            <w:tcBorders>
-              <w:left w:val="single" w:sz="4" w:space="0" w:color="auto"/>
-            </w:tcBorders>
-            <w:vAlign w:val="center"/>
-          </w:tcPr>
-          <w:p>
-            <w:pPr>
-              <w:rPr>
-                <w:rFonts w:cs="Times New Roman"/>
-                <w:szCs w:val="24"/>
-                <w:lang w:val="en-US"/>
-              </w:rPr>
-            </w:pPr>
-            <w:r>
-              <w:rPr>
-                <w:rFonts w:cs="Times New Roman"/>
-                <w:szCs w:val="24"/>
-                <w:lang w:val="en-US"/>
-              </w:rPr>
-              <w:t>4-18</w:t>
-            </w:r>
-          </w:p>
-        </w:tc>
-        <w:tc>
-          <w:tcPr>
-            <w:tcW w:w="709" w:type="dxa"/>
-            <w:tcBorders>
-              <w:left w:val="single" w:sz="4" w:space="0" w:color="auto"/>
+              <w:bottom w:val="nil"/>
             </w:tcBorders>
             <w:vAlign w:val="center"/>
           </w:tcPr>
@@ -22154,109 +22081,73 @@
       <w:tr>
         <w:tc>
           <w:tcPr>
-            <w:tcW w:w="562" w:type="dxa"/>
-            <w:tcBorders>
-              <w:right w:val="nil"/>
+            <w:tcW w:w="993" w:type="dxa"/>
+            <w:tcBorders>
+              <w:top w:val="nil"/>
+              <w:left w:val="single" w:sz="4" w:space="0" w:color="auto"/>
+              <w:bottom w:val="nil"/>
+              <w:right w:val="single" w:sz="4" w:space="0" w:color="auto"/>
             </w:tcBorders>
             <w:vAlign w:val="center"/>
           </w:tcPr>
           <w:p>
             <w:pPr>
-              <w:rPr>
-                <w:rFonts w:cs="Times New Roman"/>
-                <w:szCs w:val="24"/>
-                <w:lang w:val="en-US"/>
-              </w:rPr>
-            </w:pPr>
-            <w:r>
-              <w:rPr>
-                <w:rFonts w:cs="Times New Roman"/>
-                <w:szCs w:val="24"/>
-                <w:lang w:val="en-US"/>
-              </w:rPr>
-              <w:t>4.</w:t>
-            </w:r>
-          </w:p>
-        </w:tc>
-        <w:tc>
-          <w:tcPr>
-            <w:tcW w:w="993" w:type="dxa"/>
-            <w:tcBorders>
-              <w:left w:val="nil"/>
-              <w:right w:val="single" w:sz="4" w:space="0" w:color="auto"/>
+              <w:jc w:val="center"/>
+              <w:rPr>
+                <w:rFonts w:cs="Times New Roman"/>
+                <w:b/>
+                <w:bCs/>
+                <w:szCs w:val="24"/>
+                <w:lang w:val="en-US"/>
+              </w:rPr>
+            </w:pPr>
+            <w:r>
+              <w:rPr>
+                <w:rFonts w:cs="Times New Roman"/>
+                <w:b/>
+                <w:bCs/>
+                <w:szCs w:val="24"/>
+                <w:lang w:val="en-US"/>
+              </w:rPr>
+              <w:t>101XX</w:t>
+            </w:r>
+          </w:p>
+        </w:tc>
+        <w:tc>
+          <w:tcPr>
+            <w:tcW w:w="851" w:type="dxa"/>
+            <w:tcBorders>
+              <w:top w:val="nil"/>
+              <w:left w:val="single" w:sz="4" w:space="0" w:color="auto"/>
+              <w:bottom w:val="nil"/>
             </w:tcBorders>
             <w:vAlign w:val="center"/>
           </w:tcPr>
           <w:p>
             <w:pPr>
-              <w:jc w:val="center"/>
-              <w:rPr>
-                <w:rFonts w:cs="Times New Roman"/>
-                <w:szCs w:val="24"/>
-                <w:lang w:val="en-US"/>
-              </w:rPr>
-            </w:pPr>
-            <w:r>
-              <w:rPr>
-                <w:rFonts w:cs="Times New Roman"/>
-                <w:szCs w:val="24"/>
-                <w:lang w:val="en-US"/>
-              </w:rPr>
-              <w:t>101XX</w:t>
-            </w:r>
-          </w:p>
-        </w:tc>
-        <w:tc>
-          <w:tcPr>
-            <w:tcW w:w="283" w:type="dxa"/>
-            <w:tcBorders>
+              <w:rPr>
+                <w:rFonts w:cs="Times New Roman"/>
+                <w:szCs w:val="24"/>
+                <w:lang w:val="en-US"/>
+              </w:rPr>
+            </w:pPr>
+            <w:r>
+              <w:rPr>
+                <w:rFonts w:cs="Times New Roman"/>
+                <w:szCs w:val="24"/>
+                <w:lang w:val="en-US"/>
+              </w:rPr>
+              <w:t>7-18</w:t>
+            </w:r>
+          </w:p>
+        </w:tc>
+        <w:tc>
+          <w:tcPr>
+            <w:tcW w:w="850" w:type="dxa"/>
+            <w:tcBorders>
+              <w:top w:val="nil"/>
               <w:left w:val="single" w:sz="4" w:space="0" w:color="auto"/>
-              <w:right w:val="single" w:sz="4" w:space="0" w:color="auto"/>
-            </w:tcBorders>
-            <w:vAlign w:val="center"/>
-          </w:tcPr>
-          <w:p>
-            <w:pPr>
-              <w:jc w:val="center"/>
-              <w:rPr>
-                <w:rFonts w:cs="Times New Roman"/>
-                <w:szCs w:val="24"/>
-                <w:lang w:val="en-US"/>
-              </w:rPr>
-            </w:pPr>
-          </w:p>
-        </w:tc>
-        <w:tc>
-          <w:tcPr>
-            <w:tcW w:w="709" w:type="dxa"/>
-            <w:tcBorders>
-              <w:left w:val="single" w:sz="4" w:space="0" w:color="auto"/>
-            </w:tcBorders>
-            <w:vAlign w:val="center"/>
-          </w:tcPr>
-          <w:p>
-            <w:pPr>
-              <w:rPr>
-                <w:rFonts w:cs="Times New Roman"/>
-                <w:szCs w:val="24"/>
-                <w:lang w:val="en-US"/>
-              </w:rPr>
-            </w:pPr>
-            <w:r>
-              <w:rPr>
-                <w:rFonts w:cs="Times New Roman"/>
-                <w:szCs w:val="24"/>
-                <w:lang w:val="en-US"/>
-              </w:rPr>
-              <w:t>7-18</w:t>
-            </w:r>
-          </w:p>
-        </w:tc>
-        <w:tc>
-          <w:tcPr>
-            <w:tcW w:w="709" w:type="dxa"/>
-            <w:tcBorders>
-              <w:left w:val="single" w:sz="4" w:space="0" w:color="auto"/>
+              <w:bottom w:val="nil"/>
             </w:tcBorders>
             <w:vAlign w:val="center"/>
           </w:tcPr>
@@ -22282,35 +22173,103 @@
       <w:tr>
         <w:tc>
           <w:tcPr>
-            <w:tcW w:w="562" w:type="dxa"/>
-            <w:tcBorders>
-              <w:right w:val="nil"/>
+            <w:tcW w:w="993" w:type="dxa"/>
+            <w:tcBorders>
+              <w:top w:val="nil"/>
+              <w:left w:val="single" w:sz="4" w:space="0" w:color="auto"/>
+              <w:bottom w:val="nil"/>
+              <w:right w:val="single" w:sz="4" w:space="0" w:color="auto"/>
             </w:tcBorders>
             <w:vAlign w:val="center"/>
           </w:tcPr>
           <w:p>
             <w:pPr>
-              <w:rPr>
-                <w:rFonts w:cs="Times New Roman"/>
-                <w:szCs w:val="24"/>
-                <w:lang w:val="en-US"/>
-              </w:rPr>
-            </w:pPr>
-            <w:r>
-              <w:rPr>
-                <w:rFonts w:cs="Times New Roman"/>
-                <w:szCs w:val="24"/>
-                <w:lang w:val="en-US"/>
-              </w:rPr>
-              <w:t>5.</w:t>
-            </w:r>
-          </w:p>
-        </w:tc>
+              <w:jc w:val="center"/>
+              <w:rPr>
+                <w:rFonts w:cs="Times New Roman"/>
+                <w:b/>
+                <w:bCs/>
+                <w:szCs w:val="24"/>
+                <w:lang w:val="en-US"/>
+              </w:rPr>
+            </w:pPr>
+            <w:r>
+              <w:rPr>
+                <w:rFonts w:cs="Times New Roman"/>
+                <w:b/>
+                <w:bCs/>
+                <w:szCs w:val="24"/>
+                <w:lang w:val="en-US"/>
+              </w:rPr>
+              <w:t>1X10X</w:t>
+            </w:r>
+          </w:p>
+        </w:tc>
+        <w:tc>
+          <w:tcPr>
+            <w:tcW w:w="851" w:type="dxa"/>
+            <w:tcBorders>
+              <w:top w:val="nil"/>
+              <w:left w:val="single" w:sz="4" w:space="0" w:color="auto"/>
+              <w:bottom w:val="nil"/>
+            </w:tcBorders>
+            <w:vAlign w:val="center"/>
+          </w:tcPr>
+          <w:p>
+            <w:pPr>
+              <w:rPr>
+                <w:rFonts w:cs="Times New Roman"/>
+                <w:szCs w:val="24"/>
+                <w:lang w:val="en-US"/>
+              </w:rPr>
+            </w:pPr>
+            <w:r>
+              <w:rPr>
+                <w:rFonts w:cs="Times New Roman"/>
+                <w:szCs w:val="24"/>
+                <w:lang w:val="en-US"/>
+              </w:rPr>
+              <w:t>7-20</w:t>
+            </w:r>
+          </w:p>
+        </w:tc>
+        <w:tc>
+          <w:tcPr>
+            <w:tcW w:w="850" w:type="dxa"/>
+            <w:tcBorders>
+              <w:top w:val="nil"/>
+              <w:left w:val="single" w:sz="4" w:space="0" w:color="auto"/>
+              <w:bottom w:val="nil"/>
+            </w:tcBorders>
+            <w:vAlign w:val="center"/>
+          </w:tcPr>
+          <w:p>
+            <w:pPr>
+              <w:rPr>
+                <w:rFonts w:cs="Times New Roman"/>
+                <w:szCs w:val="24"/>
+                <w:lang w:val="en-US"/>
+              </w:rPr>
+            </w:pPr>
+            <w:r>
+              <w:rPr>
+                <w:rFonts w:cs="Times New Roman"/>
+                <w:szCs w:val="24"/>
+                <w:lang w:val="en-US"/>
+              </w:rPr>
+              <w:t>9-17</w:t>
+            </w:r>
+          </w:p>
+        </w:tc>
+      </w:tr>
+      <w:tr>
         <w:tc>
           <w:tcPr>
             <w:tcW w:w="993" w:type="dxa"/>
             <w:tcBorders>
-              <w:left w:val="nil"/>
+              <w:top w:val="nil"/>
+              <w:left w:val="single" w:sz="4" w:space="0" w:color="auto"/>
+              <w:bottom w:val="nil"/>
               <w:right w:val="single" w:sz="4" w:space="0" w:color="auto"/>
             </w:tcBorders>
             <w:vAlign w:val="center"/>
@@ -22320,25 +22279,81 @@
               <w:jc w:val="center"/>
               <w:rPr>
                 <w:rFonts w:cs="Times New Roman"/>
-                <w:szCs w:val="24"/>
-                <w:lang w:val="en-US"/>
-              </w:rPr>
-            </w:pPr>
-            <w:r>
-              <w:rPr>
-                <w:rFonts w:cs="Times New Roman"/>
-                <w:szCs w:val="24"/>
-                <w:lang w:val="en-US"/>
-              </w:rPr>
-              <w:t>1X10X</w:t>
-            </w:r>
-          </w:p>
-        </w:tc>
-        <w:tc>
-          <w:tcPr>
-            <w:tcW w:w="283" w:type="dxa"/>
-            <w:tcBorders>
+                <w:b/>
+                <w:bCs/>
+                <w:szCs w:val="24"/>
+                <w:lang w:val="en-US"/>
+              </w:rPr>
+            </w:pPr>
+            <w:r>
+              <w:rPr>
+                <w:rFonts w:cs="Times New Roman"/>
+                <w:b/>
+                <w:bCs/>
+                <w:szCs w:val="24"/>
+                <w:lang w:val="en-US"/>
+              </w:rPr>
+              <w:t>110XX</w:t>
+            </w:r>
+          </w:p>
+        </w:tc>
+        <w:tc>
+          <w:tcPr>
+            <w:tcW w:w="851" w:type="dxa"/>
+            <w:tcBorders>
+              <w:top w:val="nil"/>
               <w:left w:val="single" w:sz="4" w:space="0" w:color="auto"/>
+              <w:bottom w:val="nil"/>
+            </w:tcBorders>
+            <w:vAlign w:val="center"/>
+          </w:tcPr>
+          <w:p>
+            <w:pPr>
+              <w:rPr>
+                <w:rFonts w:cs="Times New Roman"/>
+                <w:szCs w:val="24"/>
+                <w:lang w:val="en-US"/>
+              </w:rPr>
+            </w:pPr>
+            <w:r>
+              <w:rPr>
+                <w:rFonts w:cs="Times New Roman"/>
+                <w:szCs w:val="24"/>
+                <w:lang w:val="en-US"/>
+              </w:rPr>
+              <w:t>10-20</w:t>
+            </w:r>
+          </w:p>
+        </w:tc>
+        <w:tc>
+          <w:tcPr>
+            <w:tcW w:w="850" w:type="dxa"/>
+            <w:tcBorders>
+              <w:top w:val="nil"/>
+              <w:left w:val="single" w:sz="4" w:space="0" w:color="auto"/>
+              <w:bottom w:val="nil"/>
+            </w:tcBorders>
+            <w:vAlign w:val="center"/>
+          </w:tcPr>
+          <w:p>
+            <w:pPr>
+              <w:rPr>
+                <w:rFonts w:cs="Times New Roman"/>
+                <w:szCs w:val="24"/>
+                <w:lang w:val="en-US"/>
+              </w:rPr>
+            </w:pPr>
+          </w:p>
+        </w:tc>
+      </w:tr>
+      <w:tr>
+        <w:tc>
+          <w:tcPr>
+            <w:tcW w:w="993" w:type="dxa"/>
+            <w:tcBorders>
+              <w:top w:val="nil"/>
+              <w:left w:val="single" w:sz="4" w:space="0" w:color="auto"/>
+              <w:bottom w:val="single" w:sz="4" w:space="0" w:color="auto"/>
               <w:right w:val="single" w:sz="4" w:space="0" w:color="auto"/>
             </w:tcBorders>
             <w:vAlign w:val="center"/>
@@ -22348,17 +22363,31 @@
               <w:jc w:val="center"/>
               <w:rPr>
                 <w:rFonts w:cs="Times New Roman"/>
-                <w:szCs w:val="24"/>
-                <w:lang w:val="en-US"/>
-              </w:rPr>
-            </w:pPr>
-          </w:p>
-        </w:tc>
-        <w:tc>
-          <w:tcPr>
-            <w:tcW w:w="709" w:type="dxa"/>
-            <w:tcBorders>
+                <w:b/>
+                <w:bCs/>
+                <w:szCs w:val="24"/>
+                <w:lang w:val="en-US"/>
+              </w:rPr>
+            </w:pPr>
+            <w:r>
+              <w:rPr>
+                <w:rFonts w:cs="Times New Roman"/>
+                <w:b/>
+                <w:bCs/>
+                <w:szCs w:val="24"/>
+                <w:lang w:val="en-US"/>
+              </w:rPr>
+              <w:t>11XX0</w:t>
+            </w:r>
+          </w:p>
+        </w:tc>
+        <w:tc>
+          <w:tcPr>
+            <w:tcW w:w="851" w:type="dxa"/>
+            <w:tcBorders>
+              <w:top w:val="nil"/>
               <w:left w:val="single" w:sz="4" w:space="0" w:color="auto"/>
+              <w:bottom w:val="single" w:sz="4" w:space="0" w:color="auto"/>
             </w:tcBorders>
             <w:vAlign w:val="center"/>
           </w:tcPr>
@@ -22376,15 +22405,17 @@
                 <w:szCs w:val="24"/>
                 <w:lang w:val="en-US"/>
               </w:rPr>
-              <w:t>7-20</w:t>
-            </w:r>
-          </w:p>
-        </w:tc>
-        <w:tc>
-          <w:tcPr>
-            <w:tcW w:w="709" w:type="dxa"/>
-            <w:tcBorders>
+              <w:t>12-19</w:t>
+            </w:r>
+          </w:p>
+        </w:tc>
+        <w:tc>
+          <w:tcPr>
+            <w:tcW w:w="850" w:type="dxa"/>
+            <w:tcBorders>
+              <w:top w:val="nil"/>
               <w:left w:val="single" w:sz="4" w:space="0" w:color="auto"/>
+              <w:bottom w:val="single" w:sz="4" w:space="0" w:color="auto"/>
             </w:tcBorders>
             <w:vAlign w:val="center"/>
           </w:tcPr>
@@ -22396,13 +22427,97 @@
                 <w:lang w:val="en-US"/>
               </w:rPr>
             </w:pPr>
-            <w:r>
-              <w:rPr>
-                <w:rFonts w:cs="Times New Roman"/>
-                <w:szCs w:val="24"/>
-                <w:lang w:val="en-US"/>
-              </w:rPr>
-              <w:t>9-17</w:t>
+          </w:p>
+        </w:tc>
+      </w:tr>
+      <w:tr>
+        <w:tc>
+          <w:tcPr>
+            <w:tcW w:w="993" w:type="dxa"/>
+            <w:tcBorders>
+              <w:top w:val="single" w:sz="4" w:space="0" w:color="auto"/>
+              <w:left w:val="single" w:sz="4" w:space="0" w:color="auto"/>
+              <w:bottom w:val="single" w:sz="4" w:space="0" w:color="auto"/>
+              <w:right w:val="single" w:sz="4" w:space="0" w:color="auto"/>
+            </w:tcBorders>
+            <w:vAlign w:val="center"/>
+          </w:tcPr>
+          <w:p>
+            <w:pPr>
+              <w:jc w:val="center"/>
+              <w:rPr>
+                <w:rFonts w:cs="Times New Roman"/>
+                <w:b/>
+                <w:bCs/>
+                <w:szCs w:val="24"/>
+                <w:lang w:val="en-US"/>
+              </w:rPr>
+            </w:pPr>
+            <w:r>
+              <w:rPr>
+                <w:rFonts w:cs="Times New Roman"/>
+                <w:b/>
+                <w:bCs/>
+                <w:szCs w:val="24"/>
+                <w:lang w:val="en-US"/>
+              </w:rPr>
+              <w:t>1X1X1</w:t>
+            </w:r>
+          </w:p>
+        </w:tc>
+        <w:tc>
+          <w:tcPr>
+            <w:tcW w:w="851" w:type="dxa"/>
+            <w:tcBorders>
+              <w:top w:val="single" w:sz="4" w:space="0" w:color="auto"/>
+              <w:left w:val="single" w:sz="4" w:space="0" w:color="auto"/>
+              <w:bottom w:val="single" w:sz="4" w:space="0" w:color="auto"/>
+            </w:tcBorders>
+            <w:vAlign w:val="center"/>
+          </w:tcPr>
+          <w:p>
+            <w:pPr>
+              <w:rPr>
+                <w:rFonts w:cs="Times New Roman"/>
+                <w:szCs w:val="24"/>
+                <w:lang w:val="en-US"/>
+              </w:rPr>
+            </w:pPr>
+            <w:r>
+              <w:rPr>
+                <w:rFonts w:cs="Times New Roman"/>
+                <w:szCs w:val="24"/>
+                <w:lang w:val="en-US"/>
+              </w:rPr>
+              <w:t>16-23</w:t>
+            </w:r>
+          </w:p>
+        </w:tc>
+        <w:tc>
+          <w:tcPr>
+            <w:tcW w:w="850" w:type="dxa"/>
+            <w:tcBorders>
+              <w:top w:val="single" w:sz="4" w:space="0" w:color="auto"/>
+              <w:left w:val="single" w:sz="4" w:space="0" w:color="auto"/>
+              <w:bottom w:val="single" w:sz="4" w:space="0" w:color="auto"/>
+            </w:tcBorders>
+            <w:vAlign w:val="center"/>
+          </w:tcPr>
+          <w:p>
+            <w:pPr>
+              <w:rPr>
+                <w:rFonts w:cs="Times New Roman"/>
+                <w:szCs w:val="24"/>
+                <w:lang w:val="en-US"/>
+              </w:rPr>
+            </w:pPr>
+            <w:r>
+              <w:rPr>
+                <w:rFonts w:cs="Times New Roman"/>
+                <w:szCs w:val="24"/>
+                <w:lang w:val="en-US"/>
+              </w:rPr>
+              <w:t>17-22</w:t>
             </w:r>
           </w:p>
         </w:tc>
@@ -22416,6 +22531,503 @@
         <w:t>Таблица 2</w:t>
       </w:r>
     </w:p>
+    <w:tbl>
+      <w:tblPr>
+        <w:tblStyle w:val="a8"/>
+        <w:tblpPr w:leftFromText="180" w:rightFromText="180" w:vertAnchor="text" w:horzAnchor="page" w:tblpX="9214" w:tblpY="-112"/>
+        <w:tblW w:w="993" w:type="dxa"/>
+        <w:tblLayout w:type="fixed"/>
+        <w:tblLook w:val="04A0" w:firstRow="1" w:lastRow="0" w:firstColumn="1" w:lastColumn="0" w:noHBand="0" w:noVBand="1"/>
+      </w:tblPr>
+      <w:tblGrid>
+        <w:gridCol w:w="993"/>
+      </w:tblGrid>
+      <w:tr>
+        <w:tc>
+          <w:tcPr>
+            <w:tcW w:w="993" w:type="dxa"/>
+            <w:tcBorders>
+              <w:bottom w:val="single" w:sz="4" w:space="0" w:color="auto"/>
+            </w:tcBorders>
+            <w:vAlign w:val="center"/>
+          </w:tcPr>
+          <w:p>
+            <w:pPr>
+              <w:jc w:val="center"/>
+              <w:rPr>
+                <w:b/>
+                <w:bCs/>
+                <w:szCs w:val="24"/>
+              </w:rPr>
+            </w:pPr>
+            <w:r>
+              <w:rPr>
+                <w:b/>
+                <w:bCs/>
+                <w:szCs w:val="24"/>
+                <w:lang w:val="en-US"/>
+              </w:rPr>
+              <w:t>Z</w:t>
+            </w:r>
+            <w:r>
+              <w:rPr>
+                <w:b/>
+                <w:bCs/>
+                <w:szCs w:val="24"/>
+              </w:rPr>
+              <w:t>(ƒ)</w:t>
+            </w:r>
+          </w:p>
+        </w:tc>
+      </w:tr>
+      <w:tr>
+        <w:tc>
+          <w:tcPr>
+            <w:tcW w:w="993" w:type="dxa"/>
+            <w:tcBorders>
+              <w:left w:val="single" w:sz="4" w:space="0" w:color="auto"/>
+              <w:bottom w:val="single" w:sz="4" w:space="0" w:color="auto"/>
+              <w:right w:val="single" w:sz="4" w:space="0" w:color="auto"/>
+            </w:tcBorders>
+            <w:vAlign w:val="center"/>
+          </w:tcPr>
+          <w:p>
+            <w:pPr>
+              <w:jc w:val="center"/>
+              <w:rPr>
+                <w:rFonts w:cs="Times New Roman"/>
+                <w:szCs w:val="24"/>
+                <w:lang w:val="en-US"/>
+              </w:rPr>
+            </w:pPr>
+            <w:r>
+              <w:rPr>
+                <w:rFonts w:cs="Times New Roman"/>
+                <w:szCs w:val="24"/>
+                <w:lang w:val="en-US"/>
+              </w:rPr>
+              <w:t>10XX1</w:t>
+            </w:r>
+          </w:p>
+        </w:tc>
+      </w:tr>
+      <w:tr>
+        <w:tc>
+          <w:tcPr>
+            <w:tcW w:w="993" w:type="dxa"/>
+            <w:tcBorders>
+              <w:top w:val="single" w:sz="4" w:space="0" w:color="auto"/>
+              <w:left w:val="single" w:sz="4" w:space="0" w:color="auto"/>
+              <w:bottom w:val="single" w:sz="4" w:space="0" w:color="auto"/>
+              <w:right w:val="single" w:sz="4" w:space="0" w:color="auto"/>
+            </w:tcBorders>
+            <w:vAlign w:val="center"/>
+          </w:tcPr>
+          <w:p>
+            <w:pPr>
+              <w:jc w:val="center"/>
+              <w:rPr>
+                <w:rFonts w:cs="Times New Roman"/>
+                <w:szCs w:val="24"/>
+                <w:lang w:val="en-US"/>
+              </w:rPr>
+            </w:pPr>
+            <w:r>
+              <w:rPr>
+                <w:rFonts w:cs="Times New Roman"/>
+                <w:szCs w:val="24"/>
+                <w:lang w:val="en-US"/>
+              </w:rPr>
+              <w:t>1XX01</w:t>
+            </w:r>
+          </w:p>
+        </w:tc>
+      </w:tr>
+      <w:tr>
+        <w:tc>
+          <w:tcPr>
+            <w:tcW w:w="993" w:type="dxa"/>
+            <w:tcBorders>
+              <w:top w:val="single" w:sz="4" w:space="0" w:color="auto"/>
+              <w:left w:val="single" w:sz="4" w:space="0" w:color="auto"/>
+              <w:bottom w:val="single" w:sz="4" w:space="0" w:color="auto"/>
+              <w:right w:val="single" w:sz="4" w:space="0" w:color="auto"/>
+            </w:tcBorders>
+            <w:vAlign w:val="center"/>
+          </w:tcPr>
+          <w:p>
+            <w:pPr>
+              <w:jc w:val="center"/>
+              <w:rPr>
+                <w:rFonts w:cs="Times New Roman"/>
+                <w:szCs w:val="24"/>
+                <w:lang w:val="en-US"/>
+              </w:rPr>
+            </w:pPr>
+            <w:r>
+              <w:rPr>
+                <w:rFonts w:cs="Times New Roman"/>
+                <w:szCs w:val="24"/>
+                <w:lang w:val="en-US"/>
+              </w:rPr>
+              <w:t>10X1X</w:t>
+            </w:r>
+          </w:p>
+        </w:tc>
+      </w:tr>
+      <w:tr>
+        <w:tc>
+          <w:tcPr>
+            <w:tcW w:w="993" w:type="dxa"/>
+            <w:tcBorders>
+              <w:top w:val="single" w:sz="4" w:space="0" w:color="auto"/>
+              <w:left w:val="single" w:sz="4" w:space="0" w:color="auto"/>
+              <w:bottom w:val="single" w:sz="4" w:space="0" w:color="auto"/>
+              <w:right w:val="single" w:sz="4" w:space="0" w:color="auto"/>
+            </w:tcBorders>
+            <w:vAlign w:val="center"/>
+          </w:tcPr>
+          <w:p>
+            <w:pPr>
+              <w:jc w:val="center"/>
+              <w:rPr>
+                <w:rFonts w:cs="Times New Roman"/>
+                <w:szCs w:val="24"/>
+                <w:lang w:val="en-US"/>
+              </w:rPr>
+            </w:pPr>
+            <w:r>
+              <w:rPr>
+                <w:rFonts w:cs="Times New Roman"/>
+                <w:szCs w:val="24"/>
+                <w:lang w:val="en-US"/>
+              </w:rPr>
+              <w:t>101XX</w:t>
+            </w:r>
+          </w:p>
+        </w:tc>
+      </w:tr>
+      <w:tr>
+        <w:tc>
+          <w:tcPr>
+            <w:tcW w:w="993" w:type="dxa"/>
+            <w:tcBorders>
+              <w:top w:val="single" w:sz="4" w:space="0" w:color="auto"/>
+              <w:left w:val="single" w:sz="4" w:space="0" w:color="auto"/>
+              <w:bottom w:val="single" w:sz="4" w:space="0" w:color="auto"/>
+              <w:right w:val="single" w:sz="4" w:space="0" w:color="auto"/>
+            </w:tcBorders>
+            <w:vAlign w:val="center"/>
+          </w:tcPr>
+          <w:p>
+            <w:pPr>
+              <w:jc w:val="center"/>
+              <w:rPr>
+                <w:rFonts w:cs="Times New Roman"/>
+                <w:szCs w:val="24"/>
+                <w:lang w:val="en-US"/>
+              </w:rPr>
+            </w:pPr>
+            <w:r>
+              <w:rPr>
+                <w:rFonts w:cs="Times New Roman"/>
+                <w:szCs w:val="24"/>
+                <w:lang w:val="en-US"/>
+              </w:rPr>
+              <w:t>1X10X</w:t>
+            </w:r>
+          </w:p>
+        </w:tc>
+      </w:tr>
+      <w:tr>
+        <w:tc>
+          <w:tcPr>
+            <w:tcW w:w="993" w:type="dxa"/>
+            <w:tcBorders>
+              <w:top w:val="single" w:sz="4" w:space="0" w:color="auto"/>
+              <w:left w:val="single" w:sz="4" w:space="0" w:color="auto"/>
+              <w:bottom w:val="single" w:sz="4" w:space="0" w:color="auto"/>
+              <w:right w:val="single" w:sz="4" w:space="0" w:color="auto"/>
+            </w:tcBorders>
+            <w:vAlign w:val="center"/>
+          </w:tcPr>
+          <w:p>
+            <w:pPr>
+              <w:jc w:val="center"/>
+              <w:rPr>
+                <w:rFonts w:cs="Times New Roman"/>
+                <w:szCs w:val="24"/>
+                <w:lang w:val="en-US"/>
+              </w:rPr>
+            </w:pPr>
+            <w:r>
+              <w:rPr>
+                <w:rFonts w:cs="Times New Roman"/>
+                <w:szCs w:val="24"/>
+                <w:lang w:val="en-US"/>
+              </w:rPr>
+              <w:t>110XX</w:t>
+            </w:r>
+          </w:p>
+        </w:tc>
+      </w:tr>
+      <w:tr>
+        <w:tc>
+          <w:tcPr>
+            <w:tcW w:w="993" w:type="dxa"/>
+            <w:tcBorders>
+              <w:top w:val="single" w:sz="4" w:space="0" w:color="auto"/>
+              <w:left w:val="single" w:sz="4" w:space="0" w:color="auto"/>
+              <w:bottom w:val="single" w:sz="4" w:space="0" w:color="auto"/>
+              <w:right w:val="single" w:sz="4" w:space="0" w:color="auto"/>
+            </w:tcBorders>
+            <w:vAlign w:val="center"/>
+          </w:tcPr>
+          <w:p>
+            <w:pPr>
+              <w:jc w:val="center"/>
+              <w:rPr>
+                <w:rFonts w:cs="Times New Roman"/>
+                <w:szCs w:val="24"/>
+                <w:lang w:val="en-US"/>
+              </w:rPr>
+            </w:pPr>
+            <w:r>
+              <w:rPr>
+                <w:rFonts w:cs="Times New Roman"/>
+                <w:szCs w:val="24"/>
+                <w:lang w:val="en-US"/>
+              </w:rPr>
+              <w:t>11XX0</w:t>
+            </w:r>
+          </w:p>
+        </w:tc>
+      </w:tr>
+      <w:tr>
+        <w:tc>
+          <w:tcPr>
+            <w:tcW w:w="993" w:type="dxa"/>
+            <w:tcBorders>
+              <w:top w:val="single" w:sz="4" w:space="0" w:color="auto"/>
+              <w:left w:val="single" w:sz="4" w:space="0" w:color="auto"/>
+              <w:bottom w:val="single" w:sz="4" w:space="0" w:color="auto"/>
+              <w:right w:val="single" w:sz="4" w:space="0" w:color="auto"/>
+            </w:tcBorders>
+            <w:vAlign w:val="center"/>
+          </w:tcPr>
+          <w:p>
+            <w:pPr>
+              <w:jc w:val="center"/>
+              <w:rPr>
+                <w:rFonts w:cs="Times New Roman"/>
+                <w:szCs w:val="24"/>
+                <w:lang w:val="en-US"/>
+              </w:rPr>
+            </w:pPr>
+            <w:r>
+              <w:rPr>
+                <w:rFonts w:cs="Times New Roman"/>
+                <w:szCs w:val="24"/>
+                <w:lang w:val="en-US"/>
+              </w:rPr>
+              <w:t>1X1X1</w:t>
+            </w:r>
+          </w:p>
+        </w:tc>
+      </w:tr>
+      <w:tr>
+        <w:tc>
+          <w:tcPr>
+            <w:tcW w:w="993" w:type="dxa"/>
+            <w:tcBorders>
+              <w:top w:val="single" w:sz="4" w:space="0" w:color="auto"/>
+              <w:left w:val="single" w:sz="4" w:space="0" w:color="auto"/>
+              <w:bottom w:val="single" w:sz="4" w:space="0" w:color="auto"/>
+              <w:right w:val="single" w:sz="4" w:space="0" w:color="auto"/>
+            </w:tcBorders>
+            <w:vAlign w:val="center"/>
+          </w:tcPr>
+          <w:p>
+            <w:pPr>
+              <w:jc w:val="center"/>
+              <w:rPr>
+                <w:rFonts w:cs="Times New Roman"/>
+                <w:szCs w:val="24"/>
+                <w:lang w:val="en-US"/>
+              </w:rPr>
+            </w:pPr>
+            <w:r>
+              <w:rPr>
+                <w:rFonts w:cs="Times New Roman"/>
+                <w:szCs w:val="24"/>
+                <w:lang w:val="en-US"/>
+              </w:rPr>
+              <w:t>1X010</w:t>
+            </w:r>
+          </w:p>
+        </w:tc>
+      </w:tr>
+      <w:tr>
+        <w:tc>
+          <w:tcPr>
+            <w:tcW w:w="993" w:type="dxa"/>
+            <w:tcBorders>
+              <w:top w:val="single" w:sz="4" w:space="0" w:color="auto"/>
+              <w:left w:val="single" w:sz="4" w:space="0" w:color="auto"/>
+              <w:bottom w:val="single" w:sz="4" w:space="0" w:color="auto"/>
+              <w:right w:val="single" w:sz="4" w:space="0" w:color="auto"/>
+            </w:tcBorders>
+            <w:vAlign w:val="center"/>
+          </w:tcPr>
+          <w:p>
+            <w:pPr>
+              <w:jc w:val="center"/>
+              <w:rPr>
+                <w:rFonts w:cs="Times New Roman"/>
+                <w:szCs w:val="24"/>
+                <w:lang w:val="en-US"/>
+              </w:rPr>
+            </w:pPr>
+            <w:r>
+              <w:rPr>
+                <w:rFonts w:cs="Times New Roman"/>
+                <w:szCs w:val="24"/>
+                <w:lang w:val="en-US"/>
+              </w:rPr>
+              <w:t>110X0</w:t>
+            </w:r>
+          </w:p>
+        </w:tc>
+      </w:tr>
+      <w:tr>
+        <w:tc>
+          <w:tcPr>
+            <w:tcW w:w="993" w:type="dxa"/>
+            <w:tcBorders>
+              <w:top w:val="single" w:sz="4" w:space="0" w:color="auto"/>
+              <w:left w:val="single" w:sz="4" w:space="0" w:color="auto"/>
+              <w:bottom w:val="single" w:sz="4" w:space="0" w:color="auto"/>
+              <w:right w:val="single" w:sz="4" w:space="0" w:color="auto"/>
+            </w:tcBorders>
+            <w:vAlign w:val="center"/>
+          </w:tcPr>
+          <w:p>
+            <w:pPr>
+              <w:jc w:val="center"/>
+              <w:rPr>
+                <w:rFonts w:cs="Times New Roman"/>
+                <w:szCs w:val="24"/>
+                <w:lang w:val="en-US"/>
+              </w:rPr>
+            </w:pPr>
+            <w:r>
+              <w:rPr>
+                <w:rFonts w:cs="Times New Roman"/>
+                <w:szCs w:val="24"/>
+                <w:lang w:val="en-US"/>
+              </w:rPr>
+              <w:t>11X00</w:t>
+            </w:r>
+          </w:p>
+        </w:tc>
+      </w:tr>
+      <w:tr>
+        <w:tc>
+          <w:tcPr>
+            <w:tcW w:w="993" w:type="dxa"/>
+            <w:tcBorders>
+              <w:top w:val="single" w:sz="4" w:space="0" w:color="auto"/>
+              <w:left w:val="single" w:sz="4" w:space="0" w:color="auto"/>
+              <w:bottom w:val="single" w:sz="4" w:space="0" w:color="auto"/>
+              <w:right w:val="single" w:sz="4" w:space="0" w:color="auto"/>
+            </w:tcBorders>
+            <w:vAlign w:val="center"/>
+          </w:tcPr>
+          <w:p>
+            <w:pPr>
+              <w:jc w:val="center"/>
+              <w:rPr>
+                <w:rFonts w:cs="Times New Roman"/>
+                <w:szCs w:val="24"/>
+                <w:lang w:val="en-US"/>
+              </w:rPr>
+            </w:pPr>
+            <w:r>
+              <w:rPr>
+                <w:rFonts w:cs="Times New Roman"/>
+                <w:szCs w:val="24"/>
+                <w:lang w:val="en-US"/>
+              </w:rPr>
+              <w:t>01X11</w:t>
+            </w:r>
+          </w:p>
+        </w:tc>
+      </w:tr>
+      <w:tr>
+        <w:tc>
+          <w:tcPr>
+            <w:tcW w:w="993" w:type="dxa"/>
+            <w:tcBorders>
+              <w:top w:val="single" w:sz="4" w:space="0" w:color="auto"/>
+              <w:left w:val="single" w:sz="4" w:space="0" w:color="auto"/>
+              <w:bottom w:val="single" w:sz="4" w:space="0" w:color="auto"/>
+              <w:right w:val="single" w:sz="4" w:space="0" w:color="auto"/>
+            </w:tcBorders>
+            <w:vAlign w:val="center"/>
+          </w:tcPr>
+          <w:p>
+            <w:pPr>
+              <w:jc w:val="center"/>
+              <w:rPr>
+                <w:rFonts w:cs="Times New Roman"/>
+                <w:szCs w:val="24"/>
+                <w:lang w:val="en-US"/>
+              </w:rPr>
+            </w:pPr>
+            <w:r>
+              <w:rPr>
+                <w:rFonts w:cs="Times New Roman"/>
+                <w:szCs w:val="24"/>
+                <w:lang w:val="en-US"/>
+              </w:rPr>
+              <w:t>0111X</w:t>
+            </w:r>
+          </w:p>
+        </w:tc>
+      </w:tr>
+      <w:tr>
+        <w:tc>
+          <w:tcPr>
+            <w:tcW w:w="993" w:type="dxa"/>
+            <w:tcBorders>
+              <w:top w:val="single" w:sz="4" w:space="0" w:color="auto"/>
+              <w:left w:val="single" w:sz="4" w:space="0" w:color="auto"/>
+              <w:bottom w:val="single" w:sz="4" w:space="0" w:color="auto"/>
+              <w:right w:val="single" w:sz="4" w:space="0" w:color="auto"/>
+            </w:tcBorders>
+            <w:vAlign w:val="center"/>
+          </w:tcPr>
+          <w:p>
+            <w:pPr>
+              <w:jc w:val="center"/>
+              <w:rPr>
+                <w:rFonts w:cs="Times New Roman"/>
+                <w:szCs w:val="24"/>
+                <w:lang w:val="en-US"/>
+              </w:rPr>
+            </w:pPr>
+            <w:r>
+              <w:rPr>
+                <w:rFonts w:cs="Times New Roman"/>
+                <w:szCs w:val="24"/>
+                <w:lang w:val="en-US"/>
+              </w:rPr>
+              <w:t>X1111</w:t>
+            </w:r>
+          </w:p>
+        </w:tc>
+      </w:tr>
+    </w:tbl>
     <w:p/>
     <w:sectPr>
       <w:footerReference w:type="default" r:id="rId12"/>
@@ -25397,6 +26009,19 @@
 </file>
 
 <file path=customXml/item1.xml><?xml version="1.0" encoding="utf-8"?>
+<?mso-contentType ?>
+<FormTemplates xmlns="http://schemas.microsoft.com/sharepoint/v3/contenttype/forms">
+  <Display>DocumentLibraryForm</Display>
+  <Edit>DocumentLibraryForm</Edit>
+  <New>DocumentLibraryForm</New>
+</FormTemplates>
+</file>
+
+<file path=customXml/item2.xml><?xml version="1.0" encoding="utf-8"?>
+<b:Sources xmlns:b="http://schemas.openxmlformats.org/officeDocument/2006/bibliography" xmlns="http://schemas.openxmlformats.org/officeDocument/2006/bibliography" SelectedStyle="\APASixthEditionOfficeOnline.xsl" StyleName="APA" Version="6"/>
+</file>
+
+<file path=customXml/item3.xml><?xml version="1.0" encoding="utf-8"?>
 <ct:contentTypeSchema xmlns:ct="http://schemas.microsoft.com/office/2006/metadata/contentType" xmlns:ma="http://schemas.microsoft.com/office/2006/metadata/properties/metaAttributes" ct:_="" ma:_="" ma:contentTypeName="Документ" ma:contentTypeID="0x01010021698D4302690741995ED0272D61D6A5" ma:contentTypeVersion="4" ma:contentTypeDescription="Создание документа." ma:contentTypeScope="" ma:versionID="5d42c33a528a295821b7d1e09411c3b0">
   <xsd:schema xmlns:xsd="http://www.w3.org/2001/XMLSchema" xmlns:xs="http://www.w3.org/2001/XMLSchema" xmlns:p="http://schemas.microsoft.com/office/2006/metadata/properties" xmlns:ns3="2b26d3b0-318c-4054-b3c0-e49a30e61c3c" targetNamespace="http://schemas.microsoft.com/office/2006/metadata/properties" ma:root="true" ma:fieldsID="9edb61012c44167b33a21135b3a34432" ns3:_="">
     <xsd:import namespace="2b26d3b0-318c-4054-b3c0-e49a30e61c3c"/>
@@ -25542,19 +26167,6 @@
 </ct:contentTypeSchema>
 </file>
 
-<file path=customXml/item2.xml><?xml version="1.0" encoding="utf-8"?>
-<b:Sources xmlns:b="http://schemas.openxmlformats.org/officeDocument/2006/bibliography" xmlns="http://schemas.openxmlformats.org/officeDocument/2006/bibliography" SelectedStyle="\APASixthEditionOfficeOnline.xsl" StyleName="APA" Version="6"/>
-</file>
-
-<file path=customXml/item3.xml><?xml version="1.0" encoding="utf-8"?>
-<?mso-contentType ?>
-<FormTemplates xmlns="http://schemas.microsoft.com/sharepoint/v3/contenttype/forms">
-  <Display>DocumentLibraryForm</Display>
-  <Edit>DocumentLibraryForm</Edit>
-  <New>DocumentLibraryForm</New>
-</FormTemplates>
-</file>
-
 <file path=customXml/item4.xml><?xml version="1.0" encoding="utf-8"?>
 <p:properties xmlns:p="http://schemas.microsoft.com/office/2006/metadata/properties" xmlns:xsi="http://www.w3.org/2001/XMLSchema-instance" xmlns:pc="http://schemas.microsoft.com/office/infopath/2007/PartnerControls">
   <documentManagement/>
@@ -25562,6 +26174,22 @@
 </file>
 
 <file path=customXml/itemProps1.xml><?xml version="1.0" encoding="utf-8"?>
+<ds:datastoreItem xmlns:ds="http://schemas.openxmlformats.org/officeDocument/2006/customXml" ds:itemID="{2FC2C40F-08CA-48D1-A1B7-377C4BBABFA7}">
+  <ds:schemaRefs>
+    <ds:schemaRef ds:uri="http://schemas.microsoft.com/sharepoint/v3/contenttype/forms"/>
+  </ds:schemaRefs>
+</ds:datastoreItem>
+</file>
+
+<file path=customXml/itemProps2.xml><?xml version="1.0" encoding="utf-8"?>
+<ds:datastoreItem xmlns:ds="http://schemas.openxmlformats.org/officeDocument/2006/customXml" ds:itemID="{630EFC73-8405-45A3-8918-9BBCB8E889E1}">
+  <ds:schemaRefs>
+    <ds:schemaRef ds:uri="http://schemas.openxmlformats.org/officeDocument/2006/bibliography"/>
+  </ds:schemaRefs>
+</ds:datastoreItem>
+</file>
+
+<file path=customXml/itemProps3.xml><?xml version="1.0" encoding="utf-8"?>
 <ds:datastoreItem xmlns:ds="http://schemas.openxmlformats.org/officeDocument/2006/customXml" ds:itemID="{CFD667C5-4FBE-4D41-B47B-D95956BBCCF4}">
   <ds:schemaRefs>
     <ds:schemaRef ds:uri="http://schemas.microsoft.com/office/2006/metadata/contentType"/>
@@ -25579,22 +26207,6 @@
 </ds:datastoreItem>
 </file>
 
-<file path=customXml/itemProps2.xml><?xml version="1.0" encoding="utf-8"?>
-<ds:datastoreItem xmlns:ds="http://schemas.openxmlformats.org/officeDocument/2006/customXml" ds:itemID="{630EFC73-8405-45A3-8918-9BBCB8E889E1}">
-  <ds:schemaRefs>
-    <ds:schemaRef ds:uri="http://schemas.openxmlformats.org/officeDocument/2006/bibliography"/>
-  </ds:schemaRefs>
-</ds:datastoreItem>
-</file>
-
-<file path=customXml/itemProps3.xml><?xml version="1.0" encoding="utf-8"?>
-<ds:datastoreItem xmlns:ds="http://schemas.openxmlformats.org/officeDocument/2006/customXml" ds:itemID="{2FC2C40F-08CA-48D1-A1B7-377C4BBABFA7}">
-  <ds:schemaRefs>
-    <ds:schemaRef ds:uri="http://schemas.microsoft.com/sharepoint/v3/contenttype/forms"/>
-  </ds:schemaRefs>
-</ds:datastoreItem>
-</file>
-
 <file path=customXml/itemProps4.xml><?xml version="1.0" encoding="utf-8"?>
 <ds:datastoreItem xmlns:ds="http://schemas.openxmlformats.org/officeDocument/2006/customXml" ds:itemID="{CAB1A6A3-1E58-4D8B-ACE3-663681D3520B}">
   <ds:schemaRefs>

</xml_diff>

<commit_message>
this shit is literally fucking impossible
</commit_message>
<xml_diff>
--- a/descreteMath/termpaper1/Курсач.docx
+++ b/descreteMath/termpaper1/Курсач.docx
@@ -37969,7 +37969,7 @@
         <mc:AlternateContent>
           <mc:Choice Requires="wps">
             <w:drawing>
-              <wp:anchor distT="0" distB="0" distL="114300" distR="114300" simplePos="0" relativeHeight="251771904" behindDoc="0" locked="0" layoutInCell="1" allowOverlap="1" wp14:anchorId="151A70CA" wp14:editId="31A5F180">
+              <wp:anchor distT="0" distB="0" distL="114300" distR="114300" simplePos="0" relativeHeight="251771904" behindDoc="0" locked="0" layoutInCell="1" allowOverlap="1" wp14:anchorId="151A70CA" wp14:editId="764902B6">
                 <wp:simplePos x="0" y="0"/>
                 <wp:positionH relativeFrom="column">
                   <wp:posOffset>5096435</wp:posOffset>
@@ -40480,7 +40480,7 @@
               <mc:AlternateContent>
                 <mc:Choice Requires="wps">
                   <w:drawing>
-                    <wp:anchor distT="0" distB="0" distL="114300" distR="114300" simplePos="0" relativeHeight="251773952" behindDoc="1" locked="0" layoutInCell="1" allowOverlap="1" wp14:anchorId="55C7A904" wp14:editId="47F0A82F">
+                    <wp:anchor distT="0" distB="0" distL="114300" distR="114300" simplePos="0" relativeHeight="251773952" behindDoc="1" locked="0" layoutInCell="1" allowOverlap="1" wp14:anchorId="55C7A904" wp14:editId="3332901E">
                       <wp:simplePos x="0" y="0"/>
                       <wp:positionH relativeFrom="column">
                         <wp:posOffset>-103692</wp:posOffset>
@@ -40548,7 +40548,7 @@
                 </mc:Choice>
                 <mc:Fallback>
                   <w:pict>
-                    <v:rect w14:anchorId="43AD80D7" id="Прямоугольник 46" o:spid="_x0000_s1026" style="position:absolute;margin-left:-8.15pt;margin-top:-4.55pt;width:30pt;height:39.85pt;z-index:-251542528;visibility:visible;mso-wrap-style:square;mso-width-percent:0;mso-height-percent:0;mso-wrap-distance-left:9pt;mso-wrap-distance-top:0;mso-wrap-distance-right:9pt;mso-wrap-distance-bottom:0;mso-position-horizontal:absolute;mso-position-horizontal-relative:text;mso-position-vertical:absolute;mso-position-vertical-relative:text;mso-width-percent:0;mso-height-percent:0;mso-width-relative:margin;mso-height-relative:margin;v-text-anchor:middle" o:gfxdata="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" fillcolor="white [3212]" stroked="f" strokeweight="1pt"/>
+                    <v:rect w14:anchorId="4938902E" id="Прямоугольник 46" o:spid="_x0000_s1026" style="position:absolute;margin-left:-8.15pt;margin-top:-4.55pt;width:30pt;height:39.85pt;z-index:-251542528;visibility:visible;mso-wrap-style:square;mso-width-percent:0;mso-height-percent:0;mso-wrap-distance-left:9pt;mso-wrap-distance-top:0;mso-wrap-distance-right:9pt;mso-wrap-distance-bottom:0;mso-position-horizontal:absolute;mso-position-horizontal-relative:text;mso-position-vertical:absolute;mso-position-vertical-relative:text;mso-width-percent:0;mso-height-percent:0;mso-width-relative:margin;mso-height-relative:margin;v-text-anchor:middle" o:gfxdata="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" fillcolor="white [3212]" stroked="f" strokeweight="1pt"/>
                   </w:pict>
                 </mc:Fallback>
               </mc:AlternateContent>
@@ -40594,7 +40594,7 @@
               <mc:AlternateContent>
                 <mc:Choice Requires="wps">
                   <w:drawing>
-                    <wp:anchor distT="0" distB="0" distL="114300" distR="114300" simplePos="0" relativeHeight="251768832" behindDoc="1" locked="0" layoutInCell="1" allowOverlap="1" wp14:anchorId="4703FEA7" wp14:editId="4DFB1C83">
+                    <wp:anchor distT="0" distB="0" distL="114300" distR="114300" simplePos="0" relativeHeight="251768832" behindDoc="1" locked="0" layoutInCell="1" allowOverlap="1" wp14:anchorId="4703FEA7" wp14:editId="6793D7F3">
                       <wp:simplePos x="0" y="0"/>
                       <wp:positionH relativeFrom="column">
                         <wp:posOffset>-372969</wp:posOffset>
@@ -40662,7 +40662,7 @@
                 </mc:Choice>
                 <mc:Fallback>
                   <w:pict>
-                    <v:roundrect w14:anchorId="408B1983" id="Прямоугольник: скругленные углы 43" o:spid="_x0000_s1026" style="position:absolute;margin-left:-29.35pt;margin-top:1.2pt;width:50pt;height:24.6pt;z-index:-251547648;visibility:visible;mso-wrap-style:square;mso-width-percent:0;mso-height-percent:0;mso-wrap-distance-left:9pt;mso-wrap-distance-top:0;mso-wrap-distance-right:9pt;mso-wrap-distance-bottom:0;mso-position-horizontal:absolute;mso-position-horizontal-relative:text;mso-position-vertical:absolute;mso-position-vertical-relative:text;mso-width-percent:0;mso-height-percent:0;mso-width-relative:margin;mso-height-relative:margin;v-text-anchor:middle" arcsize="10923f" o:gfxdata="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" filled="f" strokecolor="#7030a0" strokeweight="2.25pt">
+                    <v:roundrect w14:anchorId="50C7C539" id="Прямоугольник: скругленные углы 43" o:spid="_x0000_s1026" style="position:absolute;margin-left:-29.35pt;margin-top:1.2pt;width:50pt;height:24.6pt;z-index:-251547648;visibility:visible;mso-wrap-style:square;mso-width-percent:0;mso-height-percent:0;mso-wrap-distance-left:9pt;mso-wrap-distance-top:0;mso-wrap-distance-right:9pt;mso-wrap-distance-bottom:0;mso-position-horizontal:absolute;mso-position-horizontal-relative:text;mso-position-vertical:absolute;mso-position-vertical-relative:text;mso-width-percent:0;mso-height-percent:0;mso-width-relative:margin;mso-height-relative:margin;v-text-anchor:middle" arcsize="10923f" o:gfxdata="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" filled="f" strokecolor="#7030a0" strokeweight="2.25pt">
                       <v:stroke joinstyle="miter"/>
                     </v:roundrect>
                   </w:pict>
@@ -40956,7 +40956,7 @@
               <mc:AlternateContent>
                 <mc:Choice Requires="wps">
                   <w:drawing>
-                    <wp:anchor distT="0" distB="0" distL="114300" distR="114300" simplePos="0" relativeHeight="251779072" behindDoc="0" locked="0" layoutInCell="1" allowOverlap="1" wp14:anchorId="393DCE1A" wp14:editId="06D74BA1">
+                    <wp:anchor distT="0" distB="0" distL="114300" distR="114300" simplePos="0" relativeHeight="251779072" behindDoc="0" locked="0" layoutInCell="1" allowOverlap="1" wp14:anchorId="393DCE1A" wp14:editId="32F08D42">
                       <wp:simplePos x="0" y="0"/>
                       <wp:positionH relativeFrom="column">
                         <wp:posOffset>-41910</wp:posOffset>
@@ -41024,7 +41024,7 @@
                 </mc:Choice>
                 <mc:Fallback>
                   <w:pict>
-                    <v:roundrect w14:anchorId="2B31C575" id="Прямоугольник: скругленные углы 49" o:spid="_x0000_s1026" style="position:absolute;margin-left:-3.3pt;margin-top:-91.05pt;width:107.6pt;height:25.5pt;z-index:251779072;visibility:visible;mso-wrap-style:square;mso-width-percent:0;mso-height-percent:0;mso-wrap-distance-left:9pt;mso-wrap-distance-top:0;mso-wrap-distance-right:9pt;mso-wrap-distance-bottom:0;mso-position-horizontal:absolute;mso-position-horizontal-relative:text;mso-position-vertical:absolute;mso-position-vertical-relative:text;mso-width-percent:0;mso-height-percent:0;mso-width-relative:margin;mso-height-relative:margin;v-text-anchor:middle" arcsize="10923f" o:gfxdata="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" filled="f" strokecolor="#002060" strokeweight="2.25pt">
+                    <v:roundrect w14:anchorId="39012C50" id="Прямоугольник: скругленные углы 49" o:spid="_x0000_s1026" style="position:absolute;margin-left:-3.3pt;margin-top:-91.05pt;width:107.6pt;height:25.5pt;z-index:251779072;visibility:visible;mso-wrap-style:square;mso-width-percent:0;mso-height-percent:0;mso-wrap-distance-left:9pt;mso-wrap-distance-top:0;mso-wrap-distance-right:9pt;mso-wrap-distance-bottom:0;mso-position-horizontal:absolute;mso-position-horizontal-relative:text;mso-position-vertical:absolute;mso-position-vertical-relative:text;mso-width-percent:0;mso-height-percent:0;mso-width-relative:margin;mso-height-relative:margin;v-text-anchor:middle" arcsize="10923f" o:gfxdata="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" filled="f" strokecolor="#002060" strokeweight="2.25pt">
                       <v:stroke joinstyle="miter"/>
                     </v:roundrect>
                   </w:pict>
@@ -44097,7 +44097,7 @@
               <mc:AlternateContent>
                 <mc:Choice Requires="wps">
                   <w:drawing>
-                    <wp:anchor distT="0" distB="0" distL="114300" distR="114300" simplePos="0" relativeHeight="251794432" behindDoc="0" locked="0" layoutInCell="1" allowOverlap="1" wp14:anchorId="37DAE302" wp14:editId="2728B0F8">
+                    <wp:anchor distT="0" distB="0" distL="114300" distR="114300" simplePos="0" relativeHeight="251794432" behindDoc="0" locked="0" layoutInCell="1" allowOverlap="1" wp14:anchorId="37DAE302" wp14:editId="41155449">
                       <wp:simplePos x="0" y="0"/>
                       <wp:positionH relativeFrom="column">
                         <wp:posOffset>-762635</wp:posOffset>
@@ -44165,7 +44165,7 @@
                 </mc:Choice>
                 <mc:Fallback>
                   <w:pict>
-                    <v:roundrect w14:anchorId="746427A7" id="Прямоугольник: скругленные углы 75" o:spid="_x0000_s1026" style="position:absolute;margin-left:-60.05pt;margin-top:2.4pt;width:108.3pt;height:52.5pt;z-index:251794432;visibility:visible;mso-wrap-style:square;mso-width-percent:0;mso-height-percent:0;mso-wrap-distance-left:9pt;mso-wrap-distance-top:0;mso-wrap-distance-right:9pt;mso-wrap-distance-bottom:0;mso-position-horizontal:absolute;mso-position-horizontal-relative:text;mso-position-vertical:absolute;mso-position-vertical-relative:text;mso-width-percent:0;mso-height-percent:0;mso-width-relative:margin;mso-height-relative:margin;v-text-anchor:middle" arcsize="10923f" o:gfxdata="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" filled="f" strokecolor="#5b9bd5 [3208]" strokeweight="2.25pt">
+                    <v:roundrect w14:anchorId="5FDB2DA9" id="Прямоугольник: скругленные углы 75" o:spid="_x0000_s1026" style="position:absolute;margin-left:-60.05pt;margin-top:2.4pt;width:108.3pt;height:52.5pt;z-index:251794432;visibility:visible;mso-wrap-style:square;mso-width-percent:0;mso-height-percent:0;mso-wrap-distance-left:9pt;mso-wrap-distance-top:0;mso-wrap-distance-right:9pt;mso-wrap-distance-bottom:0;mso-position-horizontal:absolute;mso-position-horizontal-relative:text;mso-position-vertical:absolute;mso-position-vertical-relative:text;mso-width-percent:0;mso-height-percent:0;mso-width-relative:margin;mso-height-relative:margin;v-text-anchor:middle" arcsize="10923f" o:gfxdata="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" filled="f" strokecolor="#5b9bd5 [3208]" strokeweight="2.25pt">
                       <v:stroke joinstyle="miter"/>
                     </v:roundrect>
                   </w:pict>
@@ -47691,14 +47691,10 @@
       <w:pPr>
         <w:rPr>
           <w:rFonts w:eastAsiaTheme="majorEastAsia" w:cstheme="majorBidi"/>
-          <w:i/>
           <w:iCs/>
         </w:rPr>
       </w:pPr>
       <m:oMathPara>
-        <m:oMathParaPr>
-          <m:jc m:val="left"/>
-        </m:oMathParaPr>
         <m:oMath>
           <m:d>
             <m:dPr>
@@ -48697,15 +48693,1041 @@
               </m:sSub>
             </m:e>
           </m:d>
+          <m:r>
+            <w:rPr>
+              <w:rFonts w:ascii="Cambria Math" w:hAnsi="Cambria Math"/>
+            </w:rPr>
+            <m:t>=</m:t>
+          </m:r>
+          <m:r>
+            <w:rPr>
+              <w:rFonts w:ascii="Cambria Math" w:hAnsi="Cambria Math"/>
+            </w:rPr>
+            <w:br/>
+          </m:r>
         </m:oMath>
       </m:oMathPara>
     </w:p>
     <w:p>
       <w:pPr>
         <w:rPr>
-          <w:lang w:val="en-US"/>
+          <w:rFonts w:eastAsiaTheme="majorEastAsia" w:cstheme="majorBidi"/>
+          <w:iCs/>
         </w:rPr>
       </w:pPr>
+      <m:oMathPara>
+        <m:oMath>
+          <m:d>
+            <m:dPr>
+              <m:ctrlPr>
+                <w:rPr>
+                  <w:rFonts w:ascii="Cambria Math" w:hAnsi="Cambria Math"/>
+                  <w:iCs/>
+                </w:rPr>
+              </m:ctrlPr>
+            </m:dPr>
+            <m:e>
+              <m:acc>
+                <m:accPr>
+                  <m:chr m:val="̅"/>
+                  <m:ctrlPr>
+                    <w:rPr>
+                      <w:rFonts w:ascii="Cambria Math" w:hAnsi="Cambria Math"/>
+                      <w:iCs/>
+                    </w:rPr>
+                  </m:ctrlPr>
+                </m:accPr>
+                <m:e>
+                  <m:sSub>
+                    <m:sSubPr>
+                      <m:ctrlPr>
+                        <w:rPr>
+                          <w:rFonts w:ascii="Cambria Math" w:hAnsi="Cambria Math"/>
+                          <w:iCs/>
+                        </w:rPr>
+                      </m:ctrlPr>
+                    </m:sSubPr>
+                    <m:e>
+                      <m:r>
+                        <m:rPr>
+                          <m:sty m:val="p"/>
+                        </m:rPr>
+                        <w:rPr>
+                          <w:rFonts w:ascii="Cambria Math" w:hAnsi="Cambria Math"/>
+                        </w:rPr>
+                        <m:t>X</m:t>
+                      </m:r>
+                    </m:e>
+                    <m:sub>
+                      <m:r>
+                        <m:rPr>
+                          <m:sty m:val="p"/>
+                        </m:rPr>
+                        <w:rPr>
+                          <w:rFonts w:ascii="Cambria Math" w:hAnsi="Cambria Math"/>
+                        </w:rPr>
+                        <m:t>1</m:t>
+                      </m:r>
+                    </m:sub>
+                  </m:sSub>
+                </m:e>
+              </m:acc>
+              <m:sSub>
+                <m:sSubPr>
+                  <m:ctrlPr>
+                    <w:rPr>
+                      <w:rFonts w:ascii="Cambria Math" w:hAnsi="Cambria Math"/>
+                      <w:iCs/>
+                    </w:rPr>
+                  </m:ctrlPr>
+                </m:sSubPr>
+                <m:e>
+                  <m:r>
+                    <m:rPr>
+                      <m:sty m:val="p"/>
+                    </m:rPr>
+                    <w:rPr>
+                      <w:rFonts w:ascii="Cambria Math" w:hAnsi="Cambria Math"/>
+                    </w:rPr>
+                    <m:t>X</m:t>
+                  </m:r>
+                </m:e>
+                <m:sub>
+                  <m:r>
+                    <m:rPr>
+                      <m:sty m:val="p"/>
+                    </m:rPr>
+                    <w:rPr>
+                      <w:rFonts w:ascii="Cambria Math" w:hAnsi="Cambria Math"/>
+                    </w:rPr>
+                    <m:t>2</m:t>
+                  </m:r>
+                </m:sub>
+              </m:sSub>
+              <m:sSub>
+                <m:sSubPr>
+                  <m:ctrlPr>
+                    <w:rPr>
+                      <w:rFonts w:ascii="Cambria Math" w:hAnsi="Cambria Math"/>
+                      <w:iCs/>
+                    </w:rPr>
+                  </m:ctrlPr>
+                </m:sSubPr>
+                <m:e>
+                  <m:r>
+                    <m:rPr>
+                      <m:sty m:val="p"/>
+                    </m:rPr>
+                    <w:rPr>
+                      <w:rFonts w:ascii="Cambria Math" w:hAnsi="Cambria Math"/>
+                    </w:rPr>
+                    <m:t>X</m:t>
+                  </m:r>
+                </m:e>
+                <m:sub>
+                  <m:r>
+                    <m:rPr>
+                      <m:sty m:val="p"/>
+                    </m:rPr>
+                    <w:rPr>
+                      <w:rFonts w:ascii="Cambria Math" w:hAnsi="Cambria Math"/>
+                    </w:rPr>
+                    <m:t>3</m:t>
+                  </m:r>
+                </m:sub>
+              </m:sSub>
+              <m:sSub>
+                <m:sSubPr>
+                  <m:ctrlPr>
+                    <w:rPr>
+                      <w:rFonts w:ascii="Cambria Math" w:hAnsi="Cambria Math"/>
+                      <w:iCs/>
+                    </w:rPr>
+                  </m:ctrlPr>
+                </m:sSubPr>
+                <m:e>
+                  <m:r>
+                    <m:rPr>
+                      <m:sty m:val="p"/>
+                    </m:rPr>
+                    <w:rPr>
+                      <w:rFonts w:ascii="Cambria Math" w:hAnsi="Cambria Math"/>
+                    </w:rPr>
+                    <m:t>X</m:t>
+                  </m:r>
+                </m:e>
+                <m:sub>
+                  <m:r>
+                    <m:rPr>
+                      <m:sty m:val="p"/>
+                    </m:rPr>
+                    <w:rPr>
+                      <w:rFonts w:ascii="Cambria Math" w:hAnsi="Cambria Math"/>
+                    </w:rPr>
+                    <m:t>4</m:t>
+                  </m:r>
+                </m:sub>
+              </m:sSub>
+            </m:e>
+          </m:d>
+          <m:r>
+            <m:rPr>
+              <m:sty m:val="p"/>
+            </m:rPr>
+            <w:rPr>
+              <w:rFonts w:ascii="Cambria Math" w:hAnsi="Cambria Math"/>
+            </w:rPr>
+            <m:t>∨</m:t>
+          </m:r>
+          <m:d>
+            <m:dPr>
+              <m:ctrlPr>
+                <w:rPr>
+                  <w:rFonts w:ascii="Cambria Math" w:hAnsi="Cambria Math"/>
+                  <w:iCs/>
+                </w:rPr>
+              </m:ctrlPr>
+            </m:dPr>
+            <m:e>
+              <m:acc>
+                <m:accPr>
+                  <m:chr m:val="̅"/>
+                  <m:ctrlPr>
+                    <w:rPr>
+                      <w:rFonts w:ascii="Cambria Math" w:hAnsi="Cambria Math"/>
+                      <w:iCs/>
+                    </w:rPr>
+                  </m:ctrlPr>
+                </m:accPr>
+                <m:e>
+                  <m:sSub>
+                    <m:sSubPr>
+                      <m:ctrlPr>
+                        <w:rPr>
+                          <w:rFonts w:ascii="Cambria Math" w:hAnsi="Cambria Math"/>
+                          <w:iCs/>
+                        </w:rPr>
+                      </m:ctrlPr>
+                    </m:sSubPr>
+                    <m:e>
+                      <m:r>
+                        <m:rPr>
+                          <m:sty m:val="p"/>
+                        </m:rPr>
+                        <w:rPr>
+                          <w:rFonts w:ascii="Cambria Math" w:hAnsi="Cambria Math"/>
+                        </w:rPr>
+                        <m:t>X</m:t>
+                      </m:r>
+                    </m:e>
+                    <m:sub>
+                      <m:r>
+                        <m:rPr>
+                          <m:sty m:val="p"/>
+                        </m:rPr>
+                        <w:rPr>
+                          <w:rFonts w:ascii="Cambria Math" w:hAnsi="Cambria Math"/>
+                        </w:rPr>
+                        <m:t>1</m:t>
+                      </m:r>
+                    </m:sub>
+                  </m:sSub>
+                </m:e>
+              </m:acc>
+              <m:sSub>
+                <m:sSubPr>
+                  <m:ctrlPr>
+                    <w:rPr>
+                      <w:rFonts w:ascii="Cambria Math" w:hAnsi="Cambria Math"/>
+                      <w:iCs/>
+                    </w:rPr>
+                  </m:ctrlPr>
+                </m:sSubPr>
+                <m:e>
+                  <m:r>
+                    <m:rPr>
+                      <m:sty m:val="p"/>
+                    </m:rPr>
+                    <w:rPr>
+                      <w:rFonts w:ascii="Cambria Math" w:hAnsi="Cambria Math"/>
+                    </w:rPr>
+                    <m:t>X</m:t>
+                  </m:r>
+                </m:e>
+                <m:sub>
+                  <m:r>
+                    <m:rPr>
+                      <m:sty m:val="p"/>
+                    </m:rPr>
+                    <w:rPr>
+                      <w:rFonts w:ascii="Cambria Math" w:hAnsi="Cambria Math"/>
+                    </w:rPr>
+                    <m:t>2</m:t>
+                  </m:r>
+                </m:sub>
+              </m:sSub>
+              <m:sSub>
+                <m:sSubPr>
+                  <m:ctrlPr>
+                    <w:rPr>
+                      <w:rFonts w:ascii="Cambria Math" w:hAnsi="Cambria Math"/>
+                      <w:iCs/>
+                    </w:rPr>
+                  </m:ctrlPr>
+                </m:sSubPr>
+                <m:e>
+                  <m:r>
+                    <m:rPr>
+                      <m:sty m:val="p"/>
+                    </m:rPr>
+                    <w:rPr>
+                      <w:rFonts w:ascii="Cambria Math" w:hAnsi="Cambria Math"/>
+                    </w:rPr>
+                    <m:t>X</m:t>
+                  </m:r>
+                </m:e>
+                <m:sub>
+                  <m:r>
+                    <m:rPr>
+                      <m:sty m:val="p"/>
+                    </m:rPr>
+                    <w:rPr>
+                      <w:rFonts w:ascii="Cambria Math" w:hAnsi="Cambria Math"/>
+                    </w:rPr>
+                    <m:t>4</m:t>
+                  </m:r>
+                </m:sub>
+              </m:sSub>
+              <m:sSub>
+                <m:sSubPr>
+                  <m:ctrlPr>
+                    <w:rPr>
+                      <w:rFonts w:ascii="Cambria Math" w:hAnsi="Cambria Math"/>
+                      <w:iCs/>
+                    </w:rPr>
+                  </m:ctrlPr>
+                </m:sSubPr>
+                <m:e>
+                  <m:r>
+                    <m:rPr>
+                      <m:sty m:val="p"/>
+                    </m:rPr>
+                    <w:rPr>
+                      <w:rFonts w:ascii="Cambria Math" w:hAnsi="Cambria Math"/>
+                    </w:rPr>
+                    <m:t>X</m:t>
+                  </m:r>
+                </m:e>
+                <m:sub>
+                  <m:r>
+                    <m:rPr>
+                      <m:sty m:val="p"/>
+                    </m:rPr>
+                    <w:rPr>
+                      <w:rFonts w:ascii="Cambria Math" w:hAnsi="Cambria Math"/>
+                    </w:rPr>
+                    <m:t>5</m:t>
+                  </m:r>
+                </m:sub>
+              </m:sSub>
+            </m:e>
+          </m:d>
+          <m:r>
+            <m:rPr>
+              <m:sty m:val="p"/>
+            </m:rPr>
+            <w:rPr>
+              <w:rFonts w:ascii="Cambria Math" w:hAnsi="Cambria Math"/>
+            </w:rPr>
+            <m:t>∨</m:t>
+          </m:r>
+          <m:d>
+            <m:dPr>
+              <m:ctrlPr>
+                <w:rPr>
+                  <w:rFonts w:ascii="Cambria Math" w:hAnsi="Cambria Math"/>
+                  <w:iCs/>
+                </w:rPr>
+              </m:ctrlPr>
+            </m:dPr>
+            <m:e>
+              <m:sSub>
+                <m:sSubPr>
+                  <m:ctrlPr>
+                    <w:rPr>
+                      <w:rFonts w:ascii="Cambria Math" w:hAnsi="Cambria Math"/>
+                      <w:iCs/>
+                    </w:rPr>
+                  </m:ctrlPr>
+                </m:sSubPr>
+                <m:e>
+                  <m:r>
+                    <m:rPr>
+                      <m:sty m:val="p"/>
+                    </m:rPr>
+                    <w:rPr>
+                      <w:rFonts w:ascii="Cambria Math" w:hAnsi="Cambria Math"/>
+                    </w:rPr>
+                    <m:t>X</m:t>
+                  </m:r>
+                </m:e>
+                <m:sub>
+                  <m:r>
+                    <m:rPr>
+                      <m:sty m:val="p"/>
+                    </m:rPr>
+                    <w:rPr>
+                      <w:rFonts w:ascii="Cambria Math" w:hAnsi="Cambria Math"/>
+                    </w:rPr>
+                    <m:t>1</m:t>
+                  </m:r>
+                </m:sub>
+              </m:sSub>
+              <m:sSub>
+                <m:sSubPr>
+                  <m:ctrlPr>
+                    <w:rPr>
+                      <w:rFonts w:ascii="Cambria Math" w:hAnsi="Cambria Math"/>
+                      <w:iCs/>
+                    </w:rPr>
+                  </m:ctrlPr>
+                </m:sSubPr>
+                <m:e>
+                  <m:r>
+                    <m:rPr>
+                      <m:sty m:val="p"/>
+                    </m:rPr>
+                    <w:rPr>
+                      <w:rFonts w:ascii="Cambria Math" w:hAnsi="Cambria Math"/>
+                    </w:rPr>
+                    <m:t>X</m:t>
+                  </m:r>
+                </m:e>
+                <m:sub>
+                  <m:r>
+                    <m:rPr>
+                      <m:sty m:val="p"/>
+                    </m:rPr>
+                    <w:rPr>
+                      <w:rFonts w:ascii="Cambria Math" w:hAnsi="Cambria Math"/>
+                    </w:rPr>
+                    <m:t>2</m:t>
+                  </m:r>
+                </m:sub>
+              </m:sSub>
+              <m:acc>
+                <m:accPr>
+                  <m:chr m:val="̅"/>
+                  <m:ctrlPr>
+                    <w:rPr>
+                      <w:rFonts w:ascii="Cambria Math" w:hAnsi="Cambria Math"/>
+                      <w:iCs/>
+                    </w:rPr>
+                  </m:ctrlPr>
+                </m:accPr>
+                <m:e>
+                  <m:sSub>
+                    <m:sSubPr>
+                      <m:ctrlPr>
+                        <w:rPr>
+                          <w:rFonts w:ascii="Cambria Math" w:hAnsi="Cambria Math"/>
+                          <w:iCs/>
+                        </w:rPr>
+                      </m:ctrlPr>
+                    </m:sSubPr>
+                    <m:e>
+                      <m:r>
+                        <m:rPr>
+                          <m:sty m:val="p"/>
+                        </m:rPr>
+                        <w:rPr>
+                          <w:rFonts w:ascii="Cambria Math" w:hAnsi="Cambria Math"/>
+                        </w:rPr>
+                        <m:t>X</m:t>
+                      </m:r>
+                    </m:e>
+                    <m:sub>
+                      <m:r>
+                        <m:rPr>
+                          <m:sty m:val="p"/>
+                        </m:rPr>
+                        <w:rPr>
+                          <w:rFonts w:ascii="Cambria Math" w:hAnsi="Cambria Math"/>
+                        </w:rPr>
+                        <m:t>3</m:t>
+                      </m:r>
+                    </m:sub>
+                  </m:sSub>
+                  <m:sSub>
+                    <m:sSubPr>
+                      <m:ctrlPr>
+                        <w:rPr>
+                          <w:rFonts w:ascii="Cambria Math" w:hAnsi="Cambria Math"/>
+                          <w:iCs/>
+                        </w:rPr>
+                      </m:ctrlPr>
+                    </m:sSubPr>
+                    <m:e>
+                      <m:r>
+                        <m:rPr>
+                          <m:sty m:val="p"/>
+                        </m:rPr>
+                        <w:rPr>
+                          <w:rFonts w:ascii="Cambria Math" w:hAnsi="Cambria Math"/>
+                        </w:rPr>
+                        <m:t>X</m:t>
+                      </m:r>
+                    </m:e>
+                    <m:sub>
+                      <m:r>
+                        <m:rPr>
+                          <m:sty m:val="p"/>
+                        </m:rPr>
+                        <w:rPr>
+                          <w:rFonts w:ascii="Cambria Math" w:hAnsi="Cambria Math"/>
+                        </w:rPr>
+                        <m:t>5</m:t>
+                      </m:r>
+                    </m:sub>
+                  </m:sSub>
+                </m:e>
+              </m:acc>
+            </m:e>
+          </m:d>
+          <m:r>
+            <m:rPr>
+              <m:sty m:val="p"/>
+            </m:rPr>
+            <w:rPr>
+              <w:rFonts w:ascii="Cambria Math" w:hAnsi="Cambria Math"/>
+            </w:rPr>
+            <m:t>∨</m:t>
+          </m:r>
+          <m:d>
+            <m:dPr>
+              <m:ctrlPr>
+                <w:rPr>
+                  <w:rFonts w:ascii="Cambria Math" w:hAnsi="Cambria Math"/>
+                  <w:iCs/>
+                </w:rPr>
+              </m:ctrlPr>
+            </m:dPr>
+            <m:e>
+              <m:sSub>
+                <m:sSubPr>
+                  <m:ctrlPr>
+                    <w:rPr>
+                      <w:rFonts w:ascii="Cambria Math" w:hAnsi="Cambria Math"/>
+                      <w:iCs/>
+                    </w:rPr>
+                  </m:ctrlPr>
+                </m:sSubPr>
+                <m:e>
+                  <m:r>
+                    <m:rPr>
+                      <m:sty m:val="p"/>
+                    </m:rPr>
+                    <w:rPr>
+                      <w:rFonts w:ascii="Cambria Math" w:hAnsi="Cambria Math"/>
+                    </w:rPr>
+                    <m:t>X</m:t>
+                  </m:r>
+                </m:e>
+                <m:sub>
+                  <m:r>
+                    <m:rPr>
+                      <m:sty m:val="p"/>
+                    </m:rPr>
+                    <w:rPr>
+                      <w:rFonts w:ascii="Cambria Math" w:hAnsi="Cambria Math"/>
+                    </w:rPr>
+                    <m:t>1</m:t>
+                  </m:r>
+                </m:sub>
+              </m:sSub>
+              <m:acc>
+                <m:accPr>
+                  <m:chr m:val="̅"/>
+                  <m:ctrlPr>
+                    <w:rPr>
+                      <w:rFonts w:ascii="Cambria Math" w:hAnsi="Cambria Math"/>
+                      <w:iCs/>
+                    </w:rPr>
+                  </m:ctrlPr>
+                </m:accPr>
+                <m:e>
+                  <m:sSub>
+                    <m:sSubPr>
+                      <m:ctrlPr>
+                        <w:rPr>
+                          <w:rFonts w:ascii="Cambria Math" w:hAnsi="Cambria Math"/>
+                          <w:iCs/>
+                        </w:rPr>
+                      </m:ctrlPr>
+                    </m:sSubPr>
+                    <m:e>
+                      <m:r>
+                        <m:rPr>
+                          <m:sty m:val="p"/>
+                        </m:rPr>
+                        <w:rPr>
+                          <w:rFonts w:ascii="Cambria Math" w:hAnsi="Cambria Math"/>
+                        </w:rPr>
+                        <m:t>X</m:t>
+                      </m:r>
+                    </m:e>
+                    <m:sub>
+                      <m:r>
+                        <m:rPr>
+                          <m:sty m:val="p"/>
+                        </m:rPr>
+                        <w:rPr>
+                          <w:rFonts w:ascii="Cambria Math" w:hAnsi="Cambria Math"/>
+                        </w:rPr>
+                        <m:t>4</m:t>
+                      </m:r>
+                    </m:sub>
+                  </m:sSub>
+                </m:e>
+              </m:acc>
+              <m:sSub>
+                <m:sSubPr>
+                  <m:ctrlPr>
+                    <w:rPr>
+                      <w:rFonts w:ascii="Cambria Math" w:hAnsi="Cambria Math"/>
+                      <w:iCs/>
+                    </w:rPr>
+                  </m:ctrlPr>
+                </m:sSubPr>
+                <m:e>
+                  <m:r>
+                    <m:rPr>
+                      <m:sty m:val="p"/>
+                    </m:rPr>
+                    <w:rPr>
+                      <w:rFonts w:ascii="Cambria Math" w:hAnsi="Cambria Math"/>
+                    </w:rPr>
+                    <m:t>X</m:t>
+                  </m:r>
+                </m:e>
+                <m:sub>
+                  <m:r>
+                    <m:rPr>
+                      <m:sty m:val="p"/>
+                    </m:rPr>
+                    <w:rPr>
+                      <w:rFonts w:ascii="Cambria Math" w:hAnsi="Cambria Math"/>
+                    </w:rPr>
+                    <m:t>5</m:t>
+                  </m:r>
+                </m:sub>
+              </m:sSub>
+            </m:e>
+          </m:d>
+          <m:r>
+            <m:rPr>
+              <m:sty m:val="p"/>
+            </m:rPr>
+            <w:rPr>
+              <w:rFonts w:ascii="Cambria Math" w:hAnsi="Cambria Math"/>
+            </w:rPr>
+            <m:t>∨</m:t>
+          </m:r>
+          <m:d>
+            <m:dPr>
+              <m:ctrlPr>
+                <w:rPr>
+                  <w:rFonts w:ascii="Cambria Math" w:hAnsi="Cambria Math"/>
+                  <w:iCs/>
+                </w:rPr>
+              </m:ctrlPr>
+            </m:dPr>
+            <m:e>
+              <m:sSub>
+                <m:sSubPr>
+                  <m:ctrlPr>
+                    <w:rPr>
+                      <w:rFonts w:ascii="Cambria Math" w:hAnsi="Cambria Math"/>
+                      <w:iCs/>
+                    </w:rPr>
+                  </m:ctrlPr>
+                </m:sSubPr>
+                <m:e>
+                  <m:r>
+                    <m:rPr>
+                      <m:sty m:val="p"/>
+                    </m:rPr>
+                    <w:rPr>
+                      <w:rFonts w:ascii="Cambria Math" w:hAnsi="Cambria Math"/>
+                    </w:rPr>
+                    <m:t>X</m:t>
+                  </m:r>
+                </m:e>
+                <m:sub>
+                  <m:r>
+                    <m:rPr>
+                      <m:sty m:val="p"/>
+                    </m:rPr>
+                    <w:rPr>
+                      <w:rFonts w:ascii="Cambria Math" w:hAnsi="Cambria Math"/>
+                    </w:rPr>
+                    <m:t>1</m:t>
+                  </m:r>
+                </m:sub>
+              </m:sSub>
+              <m:acc>
+                <m:accPr>
+                  <m:chr m:val="̅"/>
+                  <m:ctrlPr>
+                    <w:rPr>
+                      <w:rFonts w:ascii="Cambria Math" w:hAnsi="Cambria Math"/>
+                      <w:iCs/>
+                    </w:rPr>
+                  </m:ctrlPr>
+                </m:accPr>
+                <m:e>
+                  <m:sSub>
+                    <m:sSubPr>
+                      <m:ctrlPr>
+                        <w:rPr>
+                          <w:rFonts w:ascii="Cambria Math" w:hAnsi="Cambria Math"/>
+                          <w:iCs/>
+                        </w:rPr>
+                      </m:ctrlPr>
+                    </m:sSubPr>
+                    <m:e>
+                      <m:r>
+                        <m:rPr>
+                          <m:sty m:val="p"/>
+                        </m:rPr>
+                        <w:rPr>
+                          <w:rFonts w:ascii="Cambria Math" w:hAnsi="Cambria Math"/>
+                        </w:rPr>
+                        <m:t>X</m:t>
+                      </m:r>
+                    </m:e>
+                    <m:sub>
+                      <m:r>
+                        <m:rPr>
+                          <m:sty m:val="p"/>
+                        </m:rPr>
+                        <w:rPr>
+                          <w:rFonts w:ascii="Cambria Math" w:hAnsi="Cambria Math"/>
+                        </w:rPr>
+                        <m:t>2</m:t>
+                      </m:r>
+                    </m:sub>
+                  </m:sSub>
+                </m:e>
+              </m:acc>
+              <m:sSub>
+                <m:sSubPr>
+                  <m:ctrlPr>
+                    <w:rPr>
+                      <w:rFonts w:ascii="Cambria Math" w:hAnsi="Cambria Math"/>
+                      <w:iCs/>
+                    </w:rPr>
+                  </m:ctrlPr>
+                </m:sSubPr>
+                <m:e>
+                  <m:r>
+                    <m:rPr>
+                      <m:sty m:val="p"/>
+                    </m:rPr>
+                    <w:rPr>
+                      <w:rFonts w:ascii="Cambria Math" w:hAnsi="Cambria Math"/>
+                    </w:rPr>
+                    <m:t>X</m:t>
+                  </m:r>
+                </m:e>
+                <m:sub>
+                  <m:r>
+                    <m:rPr>
+                      <m:sty m:val="p"/>
+                    </m:rPr>
+                    <w:rPr>
+                      <w:rFonts w:ascii="Cambria Math" w:hAnsi="Cambria Math"/>
+                    </w:rPr>
+                    <m:t>4</m:t>
+                  </m:r>
+                </m:sub>
+              </m:sSub>
+            </m:e>
+          </m:d>
+          <m:r>
+            <m:rPr>
+              <m:sty m:val="p"/>
+            </m:rPr>
+            <w:rPr>
+              <w:rFonts w:ascii="Cambria Math" w:hAnsi="Cambria Math"/>
+            </w:rPr>
+            <m:t>∨</m:t>
+          </m:r>
+          <m:d>
+            <m:dPr>
+              <m:ctrlPr>
+                <w:rPr>
+                  <w:rFonts w:ascii="Cambria Math" w:hAnsi="Cambria Math"/>
+                  <w:iCs/>
+                </w:rPr>
+              </m:ctrlPr>
+            </m:dPr>
+            <m:e>
+              <m:sSub>
+                <m:sSubPr>
+                  <m:ctrlPr>
+                    <w:rPr>
+                      <w:rFonts w:ascii="Cambria Math" w:hAnsi="Cambria Math"/>
+                      <w:iCs/>
+                    </w:rPr>
+                  </m:ctrlPr>
+                </m:sSubPr>
+                <m:e>
+                  <m:r>
+                    <m:rPr>
+                      <m:sty m:val="p"/>
+                    </m:rPr>
+                    <w:rPr>
+                      <w:rFonts w:ascii="Cambria Math" w:hAnsi="Cambria Math"/>
+                    </w:rPr>
+                    <m:t>X</m:t>
+                  </m:r>
+                </m:e>
+                <m:sub>
+                  <m:r>
+                    <m:rPr>
+                      <m:sty m:val="p"/>
+                    </m:rPr>
+                    <w:rPr>
+                      <w:rFonts w:ascii="Cambria Math" w:hAnsi="Cambria Math"/>
+                    </w:rPr>
+                    <m:t>1</m:t>
+                  </m:r>
+                </m:sub>
+              </m:sSub>
+              <m:sSub>
+                <m:sSubPr>
+                  <m:ctrlPr>
+                    <w:rPr>
+                      <w:rFonts w:ascii="Cambria Math" w:hAnsi="Cambria Math"/>
+                      <w:iCs/>
+                    </w:rPr>
+                  </m:ctrlPr>
+                </m:sSubPr>
+                <m:e>
+                  <m:r>
+                    <m:rPr>
+                      <m:sty m:val="p"/>
+                    </m:rPr>
+                    <w:rPr>
+                      <w:rFonts w:ascii="Cambria Math" w:hAnsi="Cambria Math"/>
+                    </w:rPr>
+                    <m:t>X</m:t>
+                  </m:r>
+                </m:e>
+                <m:sub>
+                  <m:r>
+                    <m:rPr>
+                      <m:sty m:val="p"/>
+                    </m:rPr>
+                    <w:rPr>
+                      <w:rFonts w:ascii="Cambria Math" w:hAnsi="Cambria Math"/>
+                    </w:rPr>
+                    <m:t>2</m:t>
+                  </m:r>
+                </m:sub>
+              </m:sSub>
+              <m:acc>
+                <m:accPr>
+                  <m:chr m:val="̅"/>
+                  <m:ctrlPr>
+                    <w:rPr>
+                      <w:rFonts w:ascii="Cambria Math" w:hAnsi="Cambria Math"/>
+                      <w:iCs/>
+                    </w:rPr>
+                  </m:ctrlPr>
+                </m:accPr>
+                <m:e>
+                  <m:sSub>
+                    <m:sSubPr>
+                      <m:ctrlPr>
+                        <w:rPr>
+                          <w:rFonts w:ascii="Cambria Math" w:hAnsi="Cambria Math"/>
+                          <w:iCs/>
+                        </w:rPr>
+                      </m:ctrlPr>
+                    </m:sSubPr>
+                    <m:e>
+                      <m:r>
+                        <m:rPr>
+                          <m:sty m:val="p"/>
+                        </m:rPr>
+                        <w:rPr>
+                          <w:rFonts w:ascii="Cambria Math" w:hAnsi="Cambria Math"/>
+                        </w:rPr>
+                        <m:t>X</m:t>
+                      </m:r>
+                    </m:e>
+                    <m:sub>
+                      <m:r>
+                        <m:rPr>
+                          <m:sty m:val="p"/>
+                        </m:rPr>
+                        <w:rPr>
+                          <w:rFonts w:ascii="Cambria Math" w:hAnsi="Cambria Math"/>
+                        </w:rPr>
+                        <m:t>4</m:t>
+                      </m:r>
+                    </m:sub>
+                  </m:sSub>
+                </m:e>
+              </m:acc>
+            </m:e>
+          </m:d>
+          <m:r>
+            <m:rPr>
+              <m:sty m:val="p"/>
+            </m:rPr>
+            <w:rPr>
+              <w:rFonts w:ascii="Cambria Math" w:hAnsi="Cambria Math"/>
+            </w:rPr>
+            <m:t>∨</m:t>
+          </m:r>
+          <m:d>
+            <m:dPr>
+              <m:ctrlPr>
+                <w:rPr>
+                  <w:rFonts w:ascii="Cambria Math" w:hAnsi="Cambria Math"/>
+                  <w:iCs/>
+                </w:rPr>
+              </m:ctrlPr>
+            </m:dPr>
+            <m:e>
+              <m:sSub>
+                <m:sSubPr>
+                  <m:ctrlPr>
+                    <w:rPr>
+                      <w:rFonts w:ascii="Cambria Math" w:hAnsi="Cambria Math"/>
+                      <w:iCs/>
+                    </w:rPr>
+                  </m:ctrlPr>
+                </m:sSubPr>
+                <m:e>
+                  <m:r>
+                    <m:rPr>
+                      <m:sty m:val="p"/>
+                    </m:rPr>
+                    <w:rPr>
+                      <w:rFonts w:ascii="Cambria Math" w:hAnsi="Cambria Math"/>
+                    </w:rPr>
+                    <m:t>X</m:t>
+                  </m:r>
+                </m:e>
+                <m:sub>
+                  <m:r>
+                    <m:rPr>
+                      <m:sty m:val="p"/>
+                    </m:rPr>
+                    <w:rPr>
+                      <w:rFonts w:ascii="Cambria Math" w:hAnsi="Cambria Math"/>
+                    </w:rPr>
+                    <m:t>1</m:t>
+                  </m:r>
+                </m:sub>
+              </m:sSub>
+              <m:acc>
+                <m:accPr>
+                  <m:chr m:val="̅"/>
+                  <m:ctrlPr>
+                    <w:rPr>
+                      <w:rFonts w:ascii="Cambria Math" w:hAnsi="Cambria Math"/>
+                      <w:iCs/>
+                    </w:rPr>
+                  </m:ctrlPr>
+                </m:accPr>
+                <m:e>
+                  <m:sSub>
+                    <m:sSubPr>
+                      <m:ctrlPr>
+                        <w:rPr>
+                          <w:rFonts w:ascii="Cambria Math" w:hAnsi="Cambria Math"/>
+                          <w:iCs/>
+                        </w:rPr>
+                      </m:ctrlPr>
+                    </m:sSubPr>
+                    <m:e>
+                      <m:r>
+                        <m:rPr>
+                          <m:sty m:val="p"/>
+                        </m:rPr>
+                        <w:rPr>
+                          <w:rFonts w:ascii="Cambria Math" w:hAnsi="Cambria Math"/>
+                        </w:rPr>
+                        <m:t>X</m:t>
+                      </m:r>
+                    </m:e>
+                    <m:sub>
+                      <m:r>
+                        <m:rPr>
+                          <m:sty m:val="p"/>
+                        </m:rPr>
+                        <w:rPr>
+                          <w:rFonts w:ascii="Cambria Math" w:hAnsi="Cambria Math"/>
+                        </w:rPr>
+                        <m:t>2</m:t>
+                      </m:r>
+                    </m:sub>
+                  </m:sSub>
+                </m:e>
+              </m:acc>
+              <m:sSub>
+                <m:sSubPr>
+                  <m:ctrlPr>
+                    <w:rPr>
+                      <w:rFonts w:ascii="Cambria Math" w:hAnsi="Cambria Math"/>
+                      <w:iCs/>
+                    </w:rPr>
+                  </m:ctrlPr>
+                </m:sSubPr>
+                <m:e>
+                  <m:r>
+                    <m:rPr>
+                      <m:sty m:val="p"/>
+                    </m:rPr>
+                    <w:rPr>
+                      <w:rFonts w:ascii="Cambria Math" w:hAnsi="Cambria Math"/>
+                    </w:rPr>
+                    <m:t>X</m:t>
+                  </m:r>
+                </m:e>
+                <m:sub>
+                  <m:r>
+                    <m:rPr>
+                      <m:sty m:val="p"/>
+                    </m:rPr>
+                    <w:rPr>
+                      <w:rFonts w:ascii="Cambria Math" w:hAnsi="Cambria Math"/>
+                    </w:rPr>
+                    <m:t>3</m:t>
+                  </m:r>
+                </m:sub>
+              </m:sSub>
+            </m:e>
+          </m:d>
+          <m:r>
+            <w:rPr>
+              <w:rFonts w:ascii="Cambria Math" w:hAnsi="Cambria Math"/>
+            </w:rPr>
+            <m:t>=</m:t>
+          </m:r>
+          <m:r>
+            <w:rPr>
+              <w:rFonts w:ascii="Cambria Math" w:hAnsi="Cambria Math"/>
+            </w:rPr>
+            <m:t xml:space="preserve"> </m:t>
+          </m:r>
+        </m:oMath>
+      </m:oMathPara>
     </w:p>
     <w:sectPr>
       <w:footerReference w:type="default" r:id="rId12"/>
@@ -51687,6 +52709,19 @@
 </file>
 
 <file path=customXml/item1.xml><?xml version="1.0" encoding="utf-8"?>
+<?mso-contentType ?>
+<FormTemplates xmlns="http://schemas.microsoft.com/sharepoint/v3/contenttype/forms">
+  <Display>DocumentLibraryForm</Display>
+  <Edit>DocumentLibraryForm</Edit>
+  <New>DocumentLibraryForm</New>
+</FormTemplates>
+</file>
+
+<file path=customXml/item2.xml><?xml version="1.0" encoding="utf-8"?>
+<b:Sources xmlns:b="http://schemas.openxmlformats.org/officeDocument/2006/bibliography" xmlns="http://schemas.openxmlformats.org/officeDocument/2006/bibliography" SelectedStyle="\APASixthEditionOfficeOnline.xsl" StyleName="APA" Version="6"/>
+</file>
+
+<file path=customXml/item3.xml><?xml version="1.0" encoding="utf-8"?>
 <ct:contentTypeSchema xmlns:ct="http://schemas.microsoft.com/office/2006/metadata/contentType" xmlns:ma="http://schemas.microsoft.com/office/2006/metadata/properties/metaAttributes" ct:_="" ma:_="" ma:contentTypeName="Документ" ma:contentTypeID="0x01010021698D4302690741995ED0272D61D6A5" ma:contentTypeVersion="4" ma:contentTypeDescription="Создание документа." ma:contentTypeScope="" ma:versionID="5d42c33a528a295821b7d1e09411c3b0">
   <xsd:schema xmlns:xsd="http://www.w3.org/2001/XMLSchema" xmlns:xs="http://www.w3.org/2001/XMLSchema" xmlns:p="http://schemas.microsoft.com/office/2006/metadata/properties" xmlns:ns3="2b26d3b0-318c-4054-b3c0-e49a30e61c3c" targetNamespace="http://schemas.microsoft.com/office/2006/metadata/properties" ma:root="true" ma:fieldsID="9edb61012c44167b33a21135b3a34432" ns3:_="">
     <xsd:import namespace="2b26d3b0-318c-4054-b3c0-e49a30e61c3c"/>
@@ -51832,19 +52867,6 @@
 </ct:contentTypeSchema>
 </file>
 
-<file path=customXml/item2.xml><?xml version="1.0" encoding="utf-8"?>
-<b:Sources xmlns:b="http://schemas.openxmlformats.org/officeDocument/2006/bibliography" xmlns="http://schemas.openxmlformats.org/officeDocument/2006/bibliography" SelectedStyle="\APASixthEditionOfficeOnline.xsl" StyleName="APA" Version="6"/>
-</file>
-
-<file path=customXml/item3.xml><?xml version="1.0" encoding="utf-8"?>
-<?mso-contentType ?>
-<FormTemplates xmlns="http://schemas.microsoft.com/sharepoint/v3/contenttype/forms">
-  <Display>DocumentLibraryForm</Display>
-  <Edit>DocumentLibraryForm</Edit>
-  <New>DocumentLibraryForm</New>
-</FormTemplates>
-</file>
-
 <file path=customXml/item4.xml><?xml version="1.0" encoding="utf-8"?>
 <p:properties xmlns:p="http://schemas.microsoft.com/office/2006/metadata/properties" xmlns:xsi="http://www.w3.org/2001/XMLSchema-instance" xmlns:pc="http://schemas.microsoft.com/office/infopath/2007/PartnerControls">
   <documentManagement/>
@@ -51852,6 +52874,22 @@
 </file>
 
 <file path=customXml/itemProps1.xml><?xml version="1.0" encoding="utf-8"?>
+<ds:datastoreItem xmlns:ds="http://schemas.openxmlformats.org/officeDocument/2006/customXml" ds:itemID="{2FC2C40F-08CA-48D1-A1B7-377C4BBABFA7}">
+  <ds:schemaRefs>
+    <ds:schemaRef ds:uri="http://schemas.microsoft.com/sharepoint/v3/contenttype/forms"/>
+  </ds:schemaRefs>
+</ds:datastoreItem>
+</file>
+
+<file path=customXml/itemProps2.xml><?xml version="1.0" encoding="utf-8"?>
+<ds:datastoreItem xmlns:ds="http://schemas.openxmlformats.org/officeDocument/2006/customXml" ds:itemID="{630EFC73-8405-45A3-8918-9BBCB8E889E1}">
+  <ds:schemaRefs>
+    <ds:schemaRef ds:uri="http://schemas.openxmlformats.org/officeDocument/2006/bibliography"/>
+  </ds:schemaRefs>
+</ds:datastoreItem>
+</file>
+
+<file path=customXml/itemProps3.xml><?xml version="1.0" encoding="utf-8"?>
 <ds:datastoreItem xmlns:ds="http://schemas.openxmlformats.org/officeDocument/2006/customXml" ds:itemID="{CFD667C5-4FBE-4D41-B47B-D95956BBCCF4}">
   <ds:schemaRefs>
     <ds:schemaRef ds:uri="http://schemas.microsoft.com/office/2006/metadata/contentType"/>
@@ -51869,22 +52907,6 @@
 </ds:datastoreItem>
 </file>
 
-<file path=customXml/itemProps2.xml><?xml version="1.0" encoding="utf-8"?>
-<ds:datastoreItem xmlns:ds="http://schemas.openxmlformats.org/officeDocument/2006/customXml" ds:itemID="{630EFC73-8405-45A3-8918-9BBCB8E889E1}">
-  <ds:schemaRefs>
-    <ds:schemaRef ds:uri="http://schemas.openxmlformats.org/officeDocument/2006/bibliography"/>
-  </ds:schemaRefs>
-</ds:datastoreItem>
-</file>
-
-<file path=customXml/itemProps3.xml><?xml version="1.0" encoding="utf-8"?>
-<ds:datastoreItem xmlns:ds="http://schemas.openxmlformats.org/officeDocument/2006/customXml" ds:itemID="{2FC2C40F-08CA-48D1-A1B7-377C4BBABFA7}">
-  <ds:schemaRefs>
-    <ds:schemaRef ds:uri="http://schemas.microsoft.com/sharepoint/v3/contenttype/forms"/>
-  </ds:schemaRefs>
-</ds:datastoreItem>
-</file>
-
 <file path=customXml/itemProps4.xml><?xml version="1.0" encoding="utf-8"?>
 <ds:datastoreItem xmlns:ds="http://schemas.openxmlformats.org/officeDocument/2006/customXml" ds:itemID="{CAB1A6A3-1E58-4D8B-ACE3-663681D3520B}">
   <ds:schemaRefs>

</xml_diff>